<commit_message>
adding the report introduction
</commit_message>
<xml_diff>
--- a/Pavman-V0-Report.docx
+++ b/Pavman-V0-Report.docx
@@ -38,7 +38,7 @@
       <w:r>
         <w:t xml:space="preserve">e-mail: </w:t>
       </w:r>
-      <w:hyperlink r:id="rId5" w:history="1">
+      <w:hyperlink r:id="rId7" w:history="1">
         <w:r>
           <w:rPr>
             <w:rStyle w:val="Hyperlink"/>
@@ -64,101 +64,88 @@
       </w:r>
     </w:p>
     <w:p>
-      <w:r>
-        <w:br w:type="page"/>
-      </w:r>
-    </w:p>
-    <w:p>
       <w:pPr>
         <w:pStyle w:val="Heading2"/>
       </w:pPr>
       <w:r>
-        <w:lastRenderedPageBreak/>
         <w:t>Abstract</w:t>
       </w:r>
     </w:p>
     <w:p>
       <w:pPr>
-        <w:rPr>
-          <w:i/>
-        </w:rPr>
-      </w:pPr>
-      <w:r>
-        <w:rPr>
-          <w:i/>
-        </w:rPr>
-        <w:t>It is a useful and common practice</w:t>
-      </w:r>
-      <w:r>
-        <w:rPr>
-          <w:i/>
-        </w:rPr>
-        <w:t xml:space="preserve"> to put the </w:t>
+        <w:pStyle w:val="Heading2"/>
+      </w:pPr>
+      <w:r>
+        <w:t>Introduction</w:t>
+      </w:r>
+    </w:p>
+    <w:p>
+      <w:r>
+        <w:t xml:space="preserve">The problem which this article tries to solve is an Atari game called Pacman, in which, the agent must learn how to maximize its reward in the environment </w:t>
+      </w:r>
+      <w:r>
+        <w:t>provided by GYM python library</w:t>
+      </w:r>
+      <w:r>
+        <w:t xml:space="preserve"> where agent must learn how to collect the maximum number of dots, while avoiding the</w:t>
+      </w:r>
+      <w:r>
+        <w:t xml:space="preserve"> moving</w:t>
+      </w:r>
+      <w:r>
+        <w:t xml:space="preserve"> ghosts</w:t>
+      </w:r>
+      <w:r>
+        <w:t xml:space="preserve"> in the closed maze</w:t>
+      </w:r>
+      <w:r>
+        <w:t>.</w:t>
+      </w:r>
+    </w:p>
+    <w:p>
+      <w:r>
+        <w:t xml:space="preserve">convolutional neural network </w:t>
+      </w:r>
+      <w:r>
+        <w:t xml:space="preserve">is occupied </w:t>
+      </w:r>
+      <w:r>
+        <w:t xml:space="preserve">to train the agent which maps the input state to </w:t>
+      </w:r>
+      <w:r>
+        <w:t>actions. The</w:t>
+      </w:r>
+      <w:r>
+        <w:t xml:space="preserve"> motivation of applying the DQN algorithm on this problem is to see how good this algorithm can perform in this specific task and to check it can reach a near-human level performance and beat human record in the game.</w:t>
+      </w:r>
+      <w:r>
+        <w:t xml:space="preserve"> </w:t>
+      </w:r>
+      <w:r>
+        <w:t>Also,</w:t>
+      </w:r>
+      <w:r>
+        <w:t xml:space="preserve"> to find out how much benefit the model gets by utilizing the neural networks alongside the Q-Learning compare to more basic solutions like vanilla-Q-</w:t>
+      </w:r>
+      <w:r>
+        <w:t>Learning.</w:t>
+      </w:r>
+    </w:p>
+    <w:p/>
+    <w:p/>
+    <w:p/>
+    <w:p/>
+    <w:p>
+      <w:r>
+        <w:t>Deep-Q-Learning is a model-free reinforcement learning algorithm which utilizes deep neural networks to obtain action-</w:t>
       </w:r>
       <w:proofErr w:type="spellStart"/>
       <w:r>
-        <w:rPr>
-          <w:i/>
-        </w:rPr>
-        <w:t>absr</w:t>
-      </w:r>
-      <w:r>
-        <w:rPr>
-          <w:i/>
-        </w:rPr>
-        <w:t>act</w:t>
+        <w:t>Qvalue</w:t>
       </w:r>
       <w:proofErr w:type="spellEnd"/>
       <w:r>
-        <w:rPr>
-          <w:i/>
-        </w:rPr>
-        <w:t xml:space="preserve"> in</w:t>
-      </w:r>
-      <w:r>
-        <w:rPr>
-          <w:i/>
-        </w:rPr>
-        <w:t xml:space="preserve"> Times New Roman 12-point</w:t>
-      </w:r>
-      <w:r>
-        <w:rPr>
-          <w:i/>
-        </w:rPr>
-        <w:t xml:space="preserve"> italics.</w:t>
-      </w:r>
-      <w:r>
-        <w:rPr>
-          <w:i/>
-        </w:rPr>
-        <w:t xml:space="preserve"> Throughout this document the styles used reflect</w:t>
-      </w:r>
-      <w:r>
-        <w:rPr>
-          <w:i/>
-        </w:rPr>
-        <w:t xml:space="preserve"> </w:t>
-      </w:r>
-      <w:r>
-        <w:rPr>
-          <w:i/>
-        </w:rPr>
-        <w:t>the st</w:t>
-      </w:r>
-      <w:r>
-        <w:rPr>
-          <w:i/>
-        </w:rPr>
-        <w:t>y</w:t>
-      </w:r>
-      <w:r>
-        <w:rPr>
-          <w:i/>
-        </w:rPr>
-        <w:t>les we suggest you use in your scientific report</w:t>
-      </w:r>
-      <w:r>
-        <w:t xml:space="preserve">. </w:t>
+        <w:t xml:space="preserve"> from the input states, unlike the classical Q-Learning algorithms also known as vanilla-Q-Learning. In this article, DQN algorithm is used to train an agent for MsPacman-V0 game.</w:t>
       </w:r>
     </w:p>
     <w:p>
@@ -166,18 +153,24 @@
         <w:pStyle w:val="Heading2"/>
       </w:pPr>
       <w:r>
-        <w:t>Introduction</w:t>
-      </w:r>
-    </w:p>
-    <w:p>
-      <w:r>
-        <w:t>Format</w:t>
-      </w:r>
-      <w:r>
-        <w:t xml:space="preserve"> your submission using the following styles</w:t>
-      </w:r>
-      <w:r>
-        <w:t xml:space="preserve"> as a guide. If you are completing your report for a specific assignment make sure you follow any formatting guidelines provided by your supervisor, lecturer or tutor.</w:t>
+        <w:t>Sections</w:t>
+      </w:r>
+    </w:p>
+    <w:p>
+      <w:r>
+        <w:t xml:space="preserve">Breaking your report into sections can make it much easier to read. Main sections (Introduction, Materials and Methods, Results and Discussion/Conclusions </w:t>
+      </w:r>
+      <w:r>
+        <w:t xml:space="preserve">should </w:t>
+      </w:r>
+      <w:r>
+        <w:t xml:space="preserve">generally </w:t>
+      </w:r>
+      <w:r>
+        <w:t xml:space="preserve">be in Arial 12-point bold </w:t>
+      </w:r>
+      <w:r>
+        <w:t xml:space="preserve">title-case or follow specific instructions given with your real assignments.  </w:t>
       </w:r>
     </w:p>
     <w:p>
@@ -185,15 +178,15 @@
         <w:pStyle w:val="Heading3"/>
       </w:pPr>
       <w:r>
-        <w:t>Normal Text</w:t>
-      </w:r>
-    </w:p>
-    <w:p>
-      <w:r>
-        <w:t>In general use</w:t>
-      </w:r>
-      <w:r>
-        <w:t xml:space="preserve"> a 12-point Times New Roman font, or other Roman font with serifs</w:t>
+        <w:t>Subsections</w:t>
+      </w:r>
+    </w:p>
+    <w:p>
+      <w:r>
+        <w:t xml:space="preserve">Arial 12-point </w:t>
+      </w:r>
+      <w:r>
+        <w:t>title-case</w:t>
       </w:r>
       <w:r>
         <w:t>.</w:t>
@@ -201,161 +194,39 @@
     </w:p>
     <w:p>
       <w:pPr>
-        <w:pStyle w:val="Heading3"/>
-      </w:pPr>
-      <w:r>
-        <w:t>Title and Authors</w:t>
-      </w:r>
-    </w:p>
-    <w:p>
-      <w:r>
-        <w:t xml:space="preserve">The title (Arial 14-point bold) runs across the full width of the page and is </w:t>
-      </w:r>
-      <w:proofErr w:type="spellStart"/>
-      <w:r>
-        <w:t>centred</w:t>
-      </w:r>
-      <w:proofErr w:type="spellEnd"/>
-      <w:r>
-        <w:t>.  Authors' names (Arial 12 point not-bold) and affiliations (Arial 12-point not-bold) are entered into the table at the top. We also recommend you add your postal address and e-mail address using the same style as for authors.</w:t>
-      </w:r>
-    </w:p>
-    <w:p>
-      <w:pPr>
-        <w:pStyle w:val="Heading3"/>
-      </w:pPr>
-      <w:r>
-        <w:t>Abstract and Keywords</w:t>
-      </w:r>
-    </w:p>
-    <w:p>
-      <w:r>
-        <w:t>Every submission should begin with an abstract of about 100 words in the normal text style but italicized.  The abstract should be a concise statement of the problem, approach, findings, and conclusions of the work described.  Keywords will be taken from your submission form and added when the publication is assembled.</w:t>
-      </w:r>
-    </w:p>
-    <w:p>
-      <w:pPr>
-        <w:pStyle w:val="Heading3"/>
-      </w:pPr>
-      <w:r>
-        <w:t>References and Citations</w:t>
-      </w:r>
-    </w:p>
-    <w:p>
-      <w:r>
-        <w:t>In the body of the text, cite the references like so (author, year).</w:t>
-      </w:r>
-      <w:r>
-        <w:t xml:space="preserve">Use the standard </w:t>
-      </w:r>
-      <w:r>
-        <w:t>Harvard</w:t>
-      </w:r>
-      <w:r>
-        <w:t xml:space="preserve"> format for </w:t>
-      </w:r>
-      <w:r>
-        <w:t xml:space="preserve">listing </w:t>
-      </w:r>
-      <w:r>
-        <w:t>references</w:t>
-      </w:r>
-      <w:r>
-        <w:t xml:space="preserve"> at the end of your report. You can</w:t>
-      </w:r>
-      <w:r>
-        <w:t xml:space="preserve"> </w:t>
-      </w:r>
-      <w:r>
-        <w:t xml:space="preserve">refer to the reference list at the end of this document as an example. </w:t>
-      </w:r>
-    </w:p>
-    <w:p>
-      <w:pPr>
-        <w:pStyle w:val="Heading3"/>
-      </w:pPr>
-      <w:r>
-        <w:t xml:space="preserve">Page </w:t>
-      </w:r>
-      <w:r>
-        <w:t>Numbers</w:t>
-      </w:r>
-      <w:r>
-        <w:t xml:space="preserve"> and </w:t>
-      </w:r>
-      <w:proofErr w:type="spellStart"/>
-      <w:r>
-        <w:t>Foote</w:t>
-      </w:r>
-      <w:r>
-        <w:t>notes</w:t>
-      </w:r>
-      <w:proofErr w:type="spellEnd"/>
-    </w:p>
-    <w:p>
-      <w:r>
-        <w:t xml:space="preserve">Make sure </w:t>
-      </w:r>
-      <w:proofErr w:type="spellStart"/>
-      <w:r>
-        <w:t>you</w:t>
-      </w:r>
-      <w:proofErr w:type="spellEnd"/>
-      <w:r>
-        <w:t xml:space="preserve"> number pages unless explicitly asked not to. (For example many journals request that page numbers are </w:t>
-      </w:r>
-      <w:r>
-        <w:rPr>
-          <w:i/>
-        </w:rPr>
-        <w:t>not</w:t>
-      </w:r>
-      <w:r>
-        <w:t xml:space="preserve"> used in submission for publication.) </w:t>
-      </w:r>
-      <w:r>
-        <w:t>In general avoid the use of footnotes. Stick to using references and citations.</w:t>
+        <w:pStyle w:val="Heading4"/>
+      </w:pPr>
+      <w:r>
+        <w:t>Sub-subsections</w:t>
+      </w:r>
+    </w:p>
+    <w:p>
+      <w:r>
+        <w:t>Arial 12-point italic.</w:t>
       </w:r>
     </w:p>
     <w:p>
       <w:pPr>
         <w:pStyle w:val="Heading2"/>
       </w:pPr>
-      <w:r>
-        <w:t>Sections</w:t>
-      </w:r>
-    </w:p>
-    <w:p>
-      <w:r>
-        <w:t xml:space="preserve">Breaking your report into sections can make it much easier to read. Main sections (Introduction, Materials and Methods, Results and Discussion/Conclusions </w:t>
-      </w:r>
-      <w:r>
-        <w:t xml:space="preserve">should </w:t>
-      </w:r>
-      <w:r>
-        <w:t xml:space="preserve">generally </w:t>
-      </w:r>
-      <w:r>
-        <w:t xml:space="preserve">be in Arial 12-point bold </w:t>
-      </w:r>
-      <w:r>
-        <w:t xml:space="preserve">title-case or follow specific instructions given with your real assignments.  </w:t>
-      </w:r>
-    </w:p>
-    <w:p>
-      <w:pPr>
-        <w:pStyle w:val="Heading3"/>
-      </w:pPr>
-      <w:r>
-        <w:t>Subsections</w:t>
-      </w:r>
-    </w:p>
-    <w:p>
-      <w:r>
-        <w:t xml:space="preserve">Arial 12-point </w:t>
-      </w:r>
-      <w:r>
-        <w:t>title-case</w:t>
+    </w:p>
+    <w:p>
+      <w:pPr>
+        <w:pStyle w:val="Heading2"/>
+      </w:pPr>
+      <w:r>
+        <w:t>Figures</w:t>
+      </w:r>
+    </w:p>
+    <w:p>
+      <w:r>
+        <w:t>Use Normal Times New Roman 12-</w:t>
+      </w:r>
+      <w:r>
+        <w:t>point font</w:t>
+      </w:r>
+      <w:r>
+        <w:t xml:space="preserve"> for figure captions</w:t>
       </w:r>
       <w:r>
         <w:t>.</w:t>
@@ -363,50 +234,9 @@
     </w:p>
     <w:p>
       <w:pPr>
-        <w:pStyle w:val="Heading4"/>
-      </w:pPr>
-      <w:r>
-        <w:t>Sub-subsections</w:t>
-      </w:r>
-    </w:p>
-    <w:p>
-      <w:r>
-        <w:t>Arial 12-point italic.</w:t>
-      </w:r>
-    </w:p>
-    <w:p>
-      <w:pPr>
         <w:pStyle w:val="Heading2"/>
       </w:pPr>
-    </w:p>
-    <w:p>
-      <w:pPr>
-        <w:pStyle w:val="Heading2"/>
-      </w:pPr>
-      <w:r>
-        <w:t>Figures</w:t>
-      </w:r>
-    </w:p>
-    <w:p>
-      <w:r>
-        <w:t>Use Normal Times New Roman 12-</w:t>
-      </w:r>
-      <w:r>
-        <w:t>point font</w:t>
-      </w:r>
-      <w:r>
-        <w:t xml:space="preserve"> for figure captions</w:t>
-      </w:r>
-      <w:r>
-        <w:t>.</w:t>
-      </w:r>
-    </w:p>
-    <w:p>
-      <w:pPr>
-        <w:pStyle w:val="Heading2"/>
-      </w:pPr>
-      <w:r>
-        <w:lastRenderedPageBreak/>
+      <w:r>
         <w:t>Writing Style</w:t>
       </w:r>
     </w:p>
@@ -515,6 +345,7 @@
           <w:szCs w:val="24"/>
           <w:lang w:val="en"/>
         </w:rPr>
+        <w:lastRenderedPageBreak/>
         <w:t xml:space="preserve">Make use of headings and sub-headings to break the text and your key ideas into readable sections. </w:t>
       </w:r>
     </w:p>
@@ -1065,6 +896,56 @@
     </w:sectPr>
   </w:body>
 </w:document>
+</file>
+
+<file path=word/endnotes.xml><?xml version="1.0" encoding="utf-8"?>
+<w:endnotes xmlns:wpc="http://schemas.microsoft.com/office/word/2010/wordprocessingCanvas" xmlns:cx="http://schemas.microsoft.com/office/drawing/2014/chartex" xmlns:cx1="http://schemas.microsoft.com/office/drawing/2015/9/8/chartex" xmlns:cx2="http://schemas.microsoft.com/office/drawing/2015/10/21/chartex" xmlns:cx3="http://schemas.microsoft.com/office/drawing/2016/5/9/chartex" xmlns:cx4="http://schemas.microsoft.com/office/drawing/2016/5/10/chartex" xmlns:cx5="http://schemas.microsoft.com/office/drawing/2016/5/11/chartex" xmlns:cx6="http://schemas.microsoft.com/office/drawing/2016/5/12/chartex" xmlns:cx7="http://schemas.microsoft.com/office/drawing/2016/5/13/chartex" xmlns:cx8="http://schemas.microsoft.com/office/drawing/2016/5/14/chartex" xmlns:mc="http://schemas.openxmlformats.org/markup-compatibility/2006" xmlns:aink="http://schemas.microsoft.com/office/drawing/2016/ink" xmlns:am3d="http://schemas.microsoft.com/office/drawing/2017/model3d" xmlns:o="urn:schemas-microsoft-com:office:office" xmlns:r="http://schemas.openxmlformats.org/officeDocument/2006/relationships" xmlns:m="http://schemas.openxmlformats.org/officeDocument/2006/math" xmlns:v="urn:schemas-microsoft-com:vml" xmlns:wp14="http://schemas.microsoft.com/office/word/2010/wordprocessingDrawing" xmlns:wp="http://schemas.openxmlformats.org/drawingml/2006/wordprocessingDrawing" xmlns:w10="urn:schemas-microsoft-com:office:word" xmlns:w="http://schemas.openxmlformats.org/wordprocessingml/2006/main" xmlns:w14="http://schemas.microsoft.com/office/word/2010/wordml" xmlns:w15="http://schemas.microsoft.com/office/word/2012/wordml" xmlns:w16cex="http://schemas.microsoft.com/office/word/2018/wordml/cex" xmlns:w16cid="http://schemas.microsoft.com/office/word/2016/wordml/cid" xmlns:w16="http://schemas.microsoft.com/office/word/2018/wordml" xmlns:w16sdtdh="http://schemas.microsoft.com/office/word/2020/wordml/sdtdatahash" xmlns:w16se="http://schemas.microsoft.com/office/word/2015/wordml/symex" xmlns:wpg="http://schemas.microsoft.com/office/word/2010/wordprocessingGroup" xmlns:wpi="http://schemas.microsoft.com/office/word/2010/wordprocessingInk" xmlns:wne="http://schemas.microsoft.com/office/word/2006/wordml" xmlns:wps="http://schemas.microsoft.com/office/word/2010/wordprocessingShape" mc:Ignorable="w14 w15 w16se w16cid w16 w16cex w16sdtdh wp14">
+  <w:endnote w:type="separator" w:id="-1">
+    <w:p>
+      <w:pPr>
+        <w:spacing w:after="0"/>
+      </w:pPr>
+      <w:r>
+        <w:separator/>
+      </w:r>
+    </w:p>
+  </w:endnote>
+  <w:endnote w:type="continuationSeparator" w:id="0">
+    <w:p>
+      <w:pPr>
+        <w:spacing w:after="0"/>
+      </w:pPr>
+      <w:r>
+        <w:continuationSeparator/>
+      </w:r>
+    </w:p>
+  </w:endnote>
+</w:endnotes>
+</file>
+
+<file path=word/footnotes.xml><?xml version="1.0" encoding="utf-8"?>
+<w:footnotes xmlns:wpc="http://schemas.microsoft.com/office/word/2010/wordprocessingCanvas" xmlns:cx="http://schemas.microsoft.com/office/drawing/2014/chartex" xmlns:cx1="http://schemas.microsoft.com/office/drawing/2015/9/8/chartex" xmlns:cx2="http://schemas.microsoft.com/office/drawing/2015/10/21/chartex" xmlns:cx3="http://schemas.microsoft.com/office/drawing/2016/5/9/chartex" xmlns:cx4="http://schemas.microsoft.com/office/drawing/2016/5/10/chartex" xmlns:cx5="http://schemas.microsoft.com/office/drawing/2016/5/11/chartex" xmlns:cx6="http://schemas.microsoft.com/office/drawing/2016/5/12/chartex" xmlns:cx7="http://schemas.microsoft.com/office/drawing/2016/5/13/chartex" xmlns:cx8="http://schemas.microsoft.com/office/drawing/2016/5/14/chartex" xmlns:mc="http://schemas.openxmlformats.org/markup-compatibility/2006" xmlns:aink="http://schemas.microsoft.com/office/drawing/2016/ink" xmlns:am3d="http://schemas.microsoft.com/office/drawing/2017/model3d" xmlns:o="urn:schemas-microsoft-com:office:office" xmlns:r="http://schemas.openxmlformats.org/officeDocument/2006/relationships" xmlns:m="http://schemas.openxmlformats.org/officeDocument/2006/math" xmlns:v="urn:schemas-microsoft-com:vml" xmlns:wp14="http://schemas.microsoft.com/office/word/2010/wordprocessingDrawing" xmlns:wp="http://schemas.openxmlformats.org/drawingml/2006/wordprocessingDrawing" xmlns:w10="urn:schemas-microsoft-com:office:word" xmlns:w="http://schemas.openxmlformats.org/wordprocessingml/2006/main" xmlns:w14="http://schemas.microsoft.com/office/word/2010/wordml" xmlns:w15="http://schemas.microsoft.com/office/word/2012/wordml" xmlns:w16cex="http://schemas.microsoft.com/office/word/2018/wordml/cex" xmlns:w16cid="http://schemas.microsoft.com/office/word/2016/wordml/cid" xmlns:w16="http://schemas.microsoft.com/office/word/2018/wordml" xmlns:w16sdtdh="http://schemas.microsoft.com/office/word/2020/wordml/sdtdatahash" xmlns:w16se="http://schemas.microsoft.com/office/word/2015/wordml/symex" xmlns:wpg="http://schemas.microsoft.com/office/word/2010/wordprocessingGroup" xmlns:wpi="http://schemas.microsoft.com/office/word/2010/wordprocessingInk" xmlns:wne="http://schemas.microsoft.com/office/word/2006/wordml" xmlns:wps="http://schemas.microsoft.com/office/word/2010/wordprocessingShape" mc:Ignorable="w14 w15 w16se w16cid w16 w16cex w16sdtdh wp14">
+  <w:footnote w:type="separator" w:id="-1">
+    <w:p>
+      <w:pPr>
+        <w:spacing w:after="0"/>
+      </w:pPr>
+      <w:r>
+        <w:separator/>
+      </w:r>
+    </w:p>
+  </w:footnote>
+  <w:footnote w:type="continuationSeparator" w:id="0">
+    <w:p>
+      <w:pPr>
+        <w:spacing w:after="0"/>
+      </w:pPr>
+      <w:r>
+        <w:continuationSeparator/>
+      </w:r>
+    </w:p>
+  </w:footnote>
+</w:footnotes>
 </file>
 
 <file path=word/numbering.xml><?xml version="1.0" encoding="utf-8"?>
@@ -1875,6 +1756,56 @@
       <w:shd w:val="clear" w:color="auto" w:fill="E1DFDD"/>
     </w:rPr>
   </w:style>
+  <w:style w:type="paragraph" w:styleId="Header">
+    <w:name w:val="header"/>
+    <w:basedOn w:val="Normal"/>
+    <w:link w:val="HeaderChar"/>
+    <w:uiPriority w:val="99"/>
+    <w:unhideWhenUsed/>
+    <w:rsid w:val="003E6281"/>
+    <w:pPr>
+      <w:tabs>
+        <w:tab w:val="center" w:pos="4680"/>
+        <w:tab w:val="right" w:pos="9360"/>
+      </w:tabs>
+      <w:spacing w:after="0"/>
+    </w:pPr>
+  </w:style>
+  <w:style w:type="character" w:customStyle="1" w:styleId="HeaderChar">
+    <w:name w:val="Header Char"/>
+    <w:basedOn w:val="DefaultParagraphFont"/>
+    <w:link w:val="Header"/>
+    <w:uiPriority w:val="99"/>
+    <w:rsid w:val="003E6281"/>
+    <w:rPr>
+      <w:sz w:val="24"/>
+    </w:rPr>
+  </w:style>
+  <w:style w:type="paragraph" w:styleId="Footer">
+    <w:name w:val="footer"/>
+    <w:basedOn w:val="Normal"/>
+    <w:link w:val="FooterChar"/>
+    <w:uiPriority w:val="99"/>
+    <w:unhideWhenUsed/>
+    <w:rsid w:val="003E6281"/>
+    <w:pPr>
+      <w:tabs>
+        <w:tab w:val="center" w:pos="4680"/>
+        <w:tab w:val="right" w:pos="9360"/>
+      </w:tabs>
+      <w:spacing w:after="0"/>
+    </w:pPr>
+  </w:style>
+  <w:style w:type="character" w:customStyle="1" w:styleId="FooterChar">
+    <w:name w:val="Footer Char"/>
+    <w:basedOn w:val="DefaultParagraphFont"/>
+    <w:link w:val="Footer"/>
+    <w:uiPriority w:val="99"/>
+    <w:rsid w:val="003E6281"/>
+    <w:rPr>
+      <w:sz w:val="24"/>
+    </w:rPr>
+  </w:style>
 </w:styles>
 </file>
 

</xml_diff>

<commit_message>
adding the methodes part and the introductoin
</commit_message>
<xml_diff>
--- a/Pavman-V0-Report.docx
+++ b/Pavman-V0-Report.docx
@@ -107,7 +107,19 @@
         <w:t xml:space="preserve">convolutional neural network </w:t>
       </w:r>
       <w:r>
-        <w:t xml:space="preserve">is occupied </w:t>
+        <w:t xml:space="preserve">is </w:t>
+      </w:r>
+      <w:r>
+        <w:rPr>
+          <w:lang w:val="hu-HU"/>
+        </w:rPr>
+        <w:t>utili</w:t>
+      </w:r>
+      <w:r>
+        <w:t>zed</w:t>
+      </w:r>
+      <w:r>
+        <w:t xml:space="preserve"> </w:t>
       </w:r>
       <w:r>
         <w:t xml:space="preserve">to train the agent which maps the input state to </w:t>
@@ -125,10 +137,33 @@
         <w:t>Also,</w:t>
       </w:r>
       <w:r>
-        <w:t xml:space="preserve"> to find out how much benefit the model gets by utilizing the neural networks alongside the Q-Learning compare to more basic solutions like vanilla-Q-</w:t>
+        <w:t xml:space="preserve"> to find out how much benefit the model gets by utilizing the neural networks alongside</w:t>
+      </w:r>
+      <w:r>
+        <w:t xml:space="preserve"> with</w:t>
+      </w:r>
+      <w:r>
+        <w:t xml:space="preserve"> the Q-</w:t>
+      </w:r>
+      <w:r>
+        <w:t>Learning, compared</w:t>
+      </w:r>
+      <w:r>
+        <w:t xml:space="preserve"> to more basic solutions like vanilla-Q-</w:t>
       </w:r>
       <w:r>
         <w:t>Learning.</w:t>
+      </w:r>
+    </w:p>
+    <w:p>
+      <w:r>
+        <w:t>The input to the algorithm is the in-game grayscale screen images, fed to the neural network that output the probability of each action also known as Q values.</w:t>
+      </w:r>
+      <w:r>
+        <w:t xml:space="preserve"> </w:t>
+      </w:r>
+      <w:r>
+        <w:t xml:space="preserve"> </w:t>
       </w:r>
     </w:p>
     <w:p/>
@@ -136,73 +171,16 @@
     <w:p/>
     <w:p/>
     <w:p>
-      <w:r>
-        <w:t>Deep-Q-Learning is a model-free reinforcement learning algorithm which utilizes deep neural networks to obtain action-</w:t>
-      </w:r>
-      <w:proofErr w:type="spellStart"/>
-      <w:r>
-        <w:t>Qvalue</w:t>
-      </w:r>
-      <w:proofErr w:type="spellEnd"/>
-      <w:r>
-        <w:t xml:space="preserve"> from the input states, unlike the classical Q-Learning algorithms also known as vanilla-Q-Learning. In this article, DQN algorithm is used to train an agent for MsPacman-V0 game.</w:t>
-      </w:r>
-    </w:p>
-    <w:p>
       <w:pPr>
         <w:pStyle w:val="Heading2"/>
       </w:pPr>
       <w:r>
-        <w:t>Sections</w:t>
-      </w:r>
-    </w:p>
-    <w:p>
-      <w:r>
-        <w:t xml:space="preserve">Breaking your report into sections can make it much easier to read. Main sections (Introduction, Materials and Methods, Results and Discussion/Conclusions </w:t>
-      </w:r>
-      <w:r>
-        <w:t xml:space="preserve">should </w:t>
-      </w:r>
-      <w:r>
-        <w:t xml:space="preserve">generally </w:t>
-      </w:r>
-      <w:r>
-        <w:t xml:space="preserve">be in Arial 12-point bold </w:t>
-      </w:r>
-      <w:r>
-        <w:t xml:space="preserve">title-case or follow specific instructions given with your real assignments.  </w:t>
-      </w:r>
-    </w:p>
-    <w:p>
-      <w:pPr>
-        <w:pStyle w:val="Heading3"/>
-      </w:pPr>
-      <w:r>
-        <w:t>Subsections</w:t>
-      </w:r>
-    </w:p>
-    <w:p>
-      <w:r>
-        <w:t xml:space="preserve">Arial 12-point </w:t>
-      </w:r>
-      <w:r>
-        <w:t>title-case</w:t>
-      </w:r>
-      <w:r>
-        <w:t>.</w:t>
-      </w:r>
-    </w:p>
-    <w:p>
-      <w:pPr>
-        <w:pStyle w:val="Heading4"/>
-      </w:pPr>
-      <w:r>
-        <w:t>Sub-subsections</w:t>
-      </w:r>
-    </w:p>
-    <w:p>
-      <w:r>
-        <w:t>Arial 12-point italic.</w:t>
+        <w:t>Related work</w:t>
+      </w:r>
+    </w:p>
+    <w:p>
+      <w:r>
+        <w:t xml:space="preserve">Breaking your report into sections can make it much easier to read. Main sections </w:t>
       </w:r>
     </w:p>
     <w:p>
@@ -215,486 +193,384 @@
         <w:pStyle w:val="Heading2"/>
       </w:pPr>
       <w:r>
-        <w:t>Figures</w:t>
-      </w:r>
-    </w:p>
-    <w:p>
-      <w:r>
-        <w:t>Use Normal Times New Roman 12-</w:t>
-      </w:r>
-      <w:r>
-        <w:t>point font</w:t>
-      </w:r>
-      <w:r>
-        <w:t xml:space="preserve"> for figure captions</w:t>
-      </w:r>
-      <w:r>
-        <w:t>.</w:t>
-      </w:r>
-    </w:p>
-    <w:p>
-      <w:pPr>
-        <w:pStyle w:val="Heading2"/>
-      </w:pPr>
-      <w:r>
-        <w:t>Writing Style</w:t>
-      </w:r>
-    </w:p>
-    <w:p>
-      <w:pPr>
+        <w:t>Problem description</w:t>
+      </w:r>
+    </w:p>
+    <w:p>
+      <w:r>
+        <w:t>In the game,</w:t>
+      </w:r>
+      <w:r>
+        <w:t xml:space="preserve"> Pacman is the agent which </w:t>
+      </w:r>
+      <w:proofErr w:type="gramStart"/>
+      <w:r>
+        <w:t>has to</w:t>
+      </w:r>
+      <w:proofErr w:type="gramEnd"/>
+      <w:r>
+        <w:t xml:space="preserve"> collect as much seed as possible while avoiding 4 ghosts moving to catch it in the closed maze field. The agent has 9 possible actions to take in each step: </w:t>
+      </w:r>
+    </w:p>
+    <w:p>
+      <w:pPr>
+        <w:pStyle w:val="ListParagraph"/>
         <w:numPr>
           <w:ilvl w:val="0"/>
-          <w:numId w:val="2"/>
+          <w:numId w:val="3"/>
         </w:numPr>
-        <w:overflowPunct/>
-        <w:autoSpaceDE/>
-        <w:autoSpaceDN/>
-        <w:adjustRightInd/>
-        <w:spacing w:before="100" w:beforeAutospacing="1" w:after="100" w:afterAutospacing="1"/>
-        <w:jc w:val="left"/>
-        <w:textAlignment w:val="auto"/>
-        <w:rPr>
-          <w:szCs w:val="24"/>
-          <w:lang w:val="en"/>
-        </w:rPr>
-      </w:pPr>
-      <w:r>
-        <w:rPr>
-          <w:szCs w:val="24"/>
-          <w:lang w:val="en"/>
-        </w:rPr>
-        <w:t xml:space="preserve">Use a simple writing style </w:t>
-      </w:r>
-      <w:r>
-        <w:rPr>
-          <w:szCs w:val="24"/>
-          <w:lang w:val="en"/>
-        </w:rPr>
-        <w:t>–</w:t>
-      </w:r>
-      <w:r>
-        <w:rPr>
-          <w:szCs w:val="24"/>
-          <w:lang w:val="en"/>
-        </w:rPr>
-        <w:t xml:space="preserve"> </w:t>
-      </w:r>
-      <w:r>
-        <w:rPr>
-          <w:szCs w:val="24"/>
-          <w:lang w:val="en"/>
-        </w:rPr>
-        <w:t xml:space="preserve">if </w:t>
-      </w:r>
-      <w:r>
-        <w:rPr>
-          <w:szCs w:val="24"/>
-          <w:lang w:val="en"/>
-        </w:rPr>
-        <w:t>five words</w:t>
-      </w:r>
-      <w:r>
-        <w:rPr>
-          <w:szCs w:val="24"/>
-          <w:lang w:val="en"/>
-        </w:rPr>
-        <w:t xml:space="preserve"> convey your meaning</w:t>
-      </w:r>
-      <w:r>
-        <w:rPr>
-          <w:szCs w:val="24"/>
-          <w:lang w:val="en"/>
-        </w:rPr>
-        <w:t xml:space="preserve"> </w:t>
-      </w:r>
-      <w:r>
-        <w:rPr>
-          <w:szCs w:val="24"/>
-          <w:lang w:val="en"/>
-        </w:rPr>
-        <w:t>don’t use</w:t>
-      </w:r>
-      <w:r>
-        <w:rPr>
-          <w:szCs w:val="24"/>
-          <w:lang w:val="en"/>
-        </w:rPr>
-        <w:t xml:space="preserve"> ten. </w:t>
-      </w:r>
-    </w:p>
-    <w:p>
-      <w:pPr>
+      </w:pPr>
+      <w:proofErr w:type="gramStart"/>
+      <w:r>
+        <w:t>NOOP(</w:t>
+      </w:r>
+      <w:proofErr w:type="gramEnd"/>
+      <w:r>
+        <w:t xml:space="preserve">No </w:t>
+      </w:r>
+      <w:proofErr w:type="spellStart"/>
+      <w:r>
+        <w:t>Operatoin,not</w:t>
+      </w:r>
+      <w:proofErr w:type="spellEnd"/>
+      <w:r>
+        <w:t xml:space="preserve"> moving in the maze)</w:t>
+      </w:r>
+    </w:p>
+    <w:p>
+      <w:pPr>
+        <w:pStyle w:val="ListParagraph"/>
         <w:numPr>
           <w:ilvl w:val="0"/>
-          <w:numId w:val="2"/>
+          <w:numId w:val="3"/>
         </w:numPr>
-        <w:overflowPunct/>
-        <w:autoSpaceDE/>
-        <w:autoSpaceDN/>
-        <w:adjustRightInd/>
-        <w:spacing w:before="100" w:beforeAutospacing="1" w:after="100" w:afterAutospacing="1"/>
-        <w:jc w:val="left"/>
-        <w:textAlignment w:val="auto"/>
-        <w:rPr>
-          <w:szCs w:val="24"/>
-          <w:lang w:val="en"/>
-        </w:rPr>
-      </w:pPr>
-      <w:r>
-        <w:rPr>
-          <w:szCs w:val="24"/>
-          <w:lang w:val="en"/>
-        </w:rPr>
-        <w:lastRenderedPageBreak/>
-        <w:t xml:space="preserve">Make use of headings and sub-headings to break the text and your key ideas into readable sections. </w:t>
-      </w:r>
-    </w:p>
-    <w:p>
-      <w:pPr>
+      </w:pPr>
+      <w:r>
+        <w:t>Up</w:t>
+      </w:r>
+    </w:p>
+    <w:p>
+      <w:pPr>
+        <w:pStyle w:val="ListParagraph"/>
         <w:numPr>
           <w:ilvl w:val="0"/>
-          <w:numId w:val="2"/>
+          <w:numId w:val="3"/>
         </w:numPr>
-        <w:overflowPunct/>
-        <w:autoSpaceDE/>
-        <w:autoSpaceDN/>
-        <w:adjustRightInd/>
-        <w:spacing w:before="100" w:beforeAutospacing="1" w:after="100" w:afterAutospacing="1"/>
-        <w:jc w:val="left"/>
-        <w:textAlignment w:val="auto"/>
-        <w:rPr>
-          <w:szCs w:val="24"/>
-          <w:lang w:val="en"/>
-        </w:rPr>
-      </w:pPr>
-      <w:r>
-        <w:rPr>
-          <w:szCs w:val="24"/>
-          <w:lang w:val="en"/>
-        </w:rPr>
-        <w:t xml:space="preserve">Use past tense apart from descriptions about existing knowledge and results when you should use the present tense. </w:t>
-      </w:r>
-    </w:p>
-    <w:p>
-      <w:pPr>
+      </w:pPr>
+      <w:r>
+        <w:t>Down</w:t>
+      </w:r>
+    </w:p>
+    <w:p>
+      <w:pPr>
+        <w:pStyle w:val="ListParagraph"/>
         <w:numPr>
           <w:ilvl w:val="0"/>
-          <w:numId w:val="2"/>
+          <w:numId w:val="3"/>
         </w:numPr>
-        <w:overflowPunct/>
-        <w:autoSpaceDE/>
-        <w:autoSpaceDN/>
-        <w:adjustRightInd/>
-        <w:spacing w:before="100" w:beforeAutospacing="1" w:after="100" w:afterAutospacing="1"/>
-        <w:jc w:val="left"/>
-        <w:textAlignment w:val="auto"/>
-        <w:rPr>
-          <w:szCs w:val="24"/>
-          <w:lang w:val="en"/>
-        </w:rPr>
-      </w:pPr>
-      <w:r>
-        <w:rPr>
-          <w:szCs w:val="24"/>
-          <w:lang w:val="en"/>
-        </w:rPr>
-        <w:t xml:space="preserve">Be specific about observations and quantities. </w:t>
-      </w:r>
-    </w:p>
-    <w:p>
-      <w:pPr>
-        <w:numPr>
-          <w:ilvl w:val="1"/>
-          <w:numId w:val="2"/>
-        </w:numPr>
-        <w:overflowPunct/>
-        <w:autoSpaceDE/>
-        <w:autoSpaceDN/>
-        <w:adjustRightInd/>
-        <w:spacing w:before="100" w:beforeAutospacing="1" w:after="100" w:afterAutospacing="1"/>
-        <w:jc w:val="left"/>
-        <w:textAlignment w:val="auto"/>
-        <w:rPr>
-          <w:szCs w:val="24"/>
-          <w:lang w:val="en"/>
-        </w:rPr>
-      </w:pPr>
-      <w:r>
-        <w:rPr>
-          <w:szCs w:val="24"/>
-          <w:lang w:val="en"/>
-        </w:rPr>
-        <w:t xml:space="preserve">Avoid the use of adverbs (quickly, rapidly, slowly). </w:t>
-      </w:r>
-    </w:p>
-    <w:p>
-      <w:pPr>
-        <w:numPr>
-          <w:ilvl w:val="1"/>
-          <w:numId w:val="2"/>
-        </w:numPr>
-        <w:overflowPunct/>
-        <w:autoSpaceDE/>
-        <w:autoSpaceDN/>
-        <w:adjustRightInd/>
-        <w:spacing w:before="100" w:beforeAutospacing="1" w:after="100" w:afterAutospacing="1"/>
-        <w:jc w:val="left"/>
-        <w:textAlignment w:val="auto"/>
-        <w:rPr>
-          <w:szCs w:val="24"/>
-          <w:lang w:val="en"/>
-        </w:rPr>
-      </w:pPr>
-      <w:r>
-        <w:rPr>
-          <w:szCs w:val="24"/>
-          <w:lang w:val="en"/>
-        </w:rPr>
-        <w:t>If a word you are using ends in '</w:t>
-      </w:r>
-      <w:proofErr w:type="spellStart"/>
-      <w:r>
-        <w:rPr>
-          <w:szCs w:val="24"/>
-          <w:lang w:val="en"/>
-        </w:rPr>
-        <w:t>ly</w:t>
-      </w:r>
-      <w:proofErr w:type="spellEnd"/>
-      <w:r>
-        <w:rPr>
-          <w:szCs w:val="24"/>
-          <w:lang w:val="en"/>
-        </w:rPr>
-        <w:t xml:space="preserve">' the chances are you can provide a measurement instead (over five minutes </w:t>
-      </w:r>
-      <w:r>
-        <w:rPr>
-          <w:i/>
-          <w:iCs/>
-          <w:szCs w:val="24"/>
-          <w:lang w:val="en"/>
-        </w:rPr>
-        <w:t>instead of</w:t>
-      </w:r>
-      <w:r>
-        <w:rPr>
-          <w:szCs w:val="24"/>
-          <w:lang w:val="en"/>
-        </w:rPr>
-        <w:t xml:space="preserve"> slowly).  </w:t>
-      </w:r>
-    </w:p>
-    <w:p>
-      <w:pPr>
-        <w:numPr>
-          <w:ilvl w:val="1"/>
-          <w:numId w:val="2"/>
-        </w:numPr>
-        <w:overflowPunct/>
-        <w:autoSpaceDE/>
-        <w:autoSpaceDN/>
-        <w:adjustRightInd/>
-        <w:spacing w:before="100" w:beforeAutospacing="1" w:after="100" w:afterAutospacing="1"/>
-        <w:jc w:val="left"/>
-        <w:textAlignment w:val="auto"/>
-        <w:rPr>
-          <w:szCs w:val="24"/>
-          <w:lang w:val="en"/>
-        </w:rPr>
-      </w:pPr>
-      <w:r>
-        <w:rPr>
-          <w:szCs w:val="24"/>
-          <w:lang w:val="en"/>
-        </w:rPr>
-        <w:t xml:space="preserve">Be careful with adjectives which refer to quantities (few, lots, many). </w:t>
-      </w:r>
-    </w:p>
-    <w:p>
-      <w:pPr>
-        <w:numPr>
-          <w:ilvl w:val="1"/>
-          <w:numId w:val="2"/>
-        </w:numPr>
-        <w:overflowPunct/>
-        <w:autoSpaceDE/>
-        <w:autoSpaceDN/>
-        <w:adjustRightInd/>
-        <w:spacing w:before="100" w:beforeAutospacing="1" w:after="100" w:afterAutospacing="1"/>
-        <w:jc w:val="left"/>
-        <w:textAlignment w:val="auto"/>
-        <w:rPr>
-          <w:szCs w:val="24"/>
-          <w:lang w:val="en"/>
-        </w:rPr>
-      </w:pPr>
-      <w:r>
-        <w:rPr>
-          <w:szCs w:val="24"/>
-          <w:lang w:val="en"/>
-        </w:rPr>
-        <w:t xml:space="preserve">Provide actual amounts (three Mayflies </w:t>
-      </w:r>
-      <w:r>
-        <w:rPr>
-          <w:i/>
-          <w:iCs/>
-          <w:szCs w:val="24"/>
-          <w:lang w:val="en"/>
-        </w:rPr>
-        <w:t>instead of</w:t>
-      </w:r>
-      <w:r>
-        <w:rPr>
-          <w:szCs w:val="24"/>
-          <w:lang w:val="en"/>
-        </w:rPr>
-        <w:t xml:space="preserve"> a few Mayflies). </w:t>
-      </w:r>
-    </w:p>
-    <w:p>
-      <w:pPr>
+      </w:pPr>
+      <w:r>
+        <w:t>Left</w:t>
+      </w:r>
+    </w:p>
+    <w:p>
+      <w:pPr>
+        <w:pStyle w:val="ListParagraph"/>
         <w:numPr>
           <w:ilvl w:val="0"/>
-          <w:numId w:val="2"/>
+          <w:numId w:val="3"/>
         </w:numPr>
-        <w:overflowPunct/>
-        <w:autoSpaceDE/>
-        <w:autoSpaceDN/>
-        <w:adjustRightInd/>
-        <w:spacing w:before="100" w:beforeAutospacing="1" w:after="100" w:afterAutospacing="1"/>
-        <w:jc w:val="left"/>
-        <w:textAlignment w:val="auto"/>
-        <w:rPr>
-          <w:szCs w:val="24"/>
-          <w:lang w:val="en"/>
-        </w:rPr>
-      </w:pPr>
-      <w:r>
-        <w:rPr>
-          <w:szCs w:val="24"/>
-          <w:lang w:val="en"/>
-        </w:rPr>
-        <w:t xml:space="preserve">Always back up your assertions with data or logical argument and references. </w:t>
-      </w:r>
-    </w:p>
-    <w:p>
-      <w:pPr>
+      </w:pPr>
+      <w:r>
+        <w:t>Right</w:t>
+      </w:r>
+    </w:p>
+    <w:p>
+      <w:pPr>
+        <w:pStyle w:val="ListParagraph"/>
         <w:numPr>
           <w:ilvl w:val="0"/>
-          <w:numId w:val="2"/>
+          <w:numId w:val="3"/>
         </w:numPr>
-        <w:overflowPunct/>
-        <w:autoSpaceDE/>
-        <w:autoSpaceDN/>
-        <w:adjustRightInd/>
-        <w:spacing w:before="100" w:beforeAutospacing="1" w:after="100" w:afterAutospacing="1"/>
-        <w:jc w:val="left"/>
-        <w:textAlignment w:val="auto"/>
-        <w:rPr>
-          <w:szCs w:val="24"/>
-          <w:lang w:val="en"/>
-        </w:rPr>
-      </w:pPr>
-      <w:r>
-        <w:rPr>
-          <w:szCs w:val="24"/>
-          <w:lang w:val="en"/>
-        </w:rPr>
-        <w:t xml:space="preserve">Use a spell checker or dictionary before you print out or submit your final report. </w:t>
-      </w:r>
-    </w:p>
-    <w:p>
-      <w:pPr>
+      </w:pPr>
+      <w:proofErr w:type="spellStart"/>
+      <w:r>
+        <w:t>UpRight</w:t>
+      </w:r>
+      <w:proofErr w:type="spellEnd"/>
+    </w:p>
+    <w:p>
+      <w:pPr>
+        <w:pStyle w:val="ListParagraph"/>
         <w:numPr>
           <w:ilvl w:val="0"/>
-          <w:numId w:val="2"/>
+          <w:numId w:val="3"/>
         </w:numPr>
-        <w:overflowPunct/>
-        <w:autoSpaceDE/>
-        <w:autoSpaceDN/>
-        <w:adjustRightInd/>
-        <w:spacing w:before="100" w:beforeAutospacing="1" w:after="100" w:afterAutospacing="1"/>
-        <w:jc w:val="left"/>
-        <w:textAlignment w:val="auto"/>
-        <w:rPr>
-          <w:szCs w:val="24"/>
-          <w:lang w:val="en"/>
-        </w:rPr>
-      </w:pPr>
-      <w:r>
-        <w:rPr>
-          <w:szCs w:val="24"/>
-          <w:lang w:val="en"/>
-        </w:rPr>
-        <w:t xml:space="preserve">If you are unsure about grammar ask a friend or someone who is good at writing to read through your draft report. </w:t>
-      </w:r>
-    </w:p>
-    <w:p>
-      <w:pPr>
+      </w:pPr>
+      <w:proofErr w:type="spellStart"/>
+      <w:r>
+        <w:t>UpLeft</w:t>
+      </w:r>
+      <w:proofErr w:type="spellEnd"/>
+    </w:p>
+    <w:p>
+      <w:pPr>
+        <w:pStyle w:val="ListParagraph"/>
         <w:numPr>
           <w:ilvl w:val="0"/>
-          <w:numId w:val="2"/>
+          <w:numId w:val="3"/>
         </w:numPr>
-        <w:overflowPunct/>
-        <w:autoSpaceDE/>
-        <w:autoSpaceDN/>
-        <w:adjustRightInd/>
-        <w:spacing w:before="100" w:beforeAutospacing="1" w:after="100" w:afterAutospacing="1"/>
-        <w:jc w:val="left"/>
-        <w:textAlignment w:val="auto"/>
-        <w:rPr>
-          <w:szCs w:val="24"/>
-          <w:lang w:val="en"/>
-        </w:rPr>
-      </w:pPr>
-      <w:r>
-        <w:rPr>
-          <w:szCs w:val="24"/>
-          <w:lang w:val="en"/>
-        </w:rPr>
-        <w:t xml:space="preserve">Do not use </w:t>
-      </w:r>
+      </w:pPr>
       <w:proofErr w:type="spellStart"/>
       <w:r>
-        <w:rPr>
-          <w:szCs w:val="24"/>
-          <w:lang w:val="en"/>
-        </w:rPr>
-        <w:t>derrogatory</w:t>
+        <w:t>DownRight</w:t>
       </w:r>
       <w:proofErr w:type="spellEnd"/>
-      <w:r>
-        <w:rPr>
-          <w:szCs w:val="24"/>
-          <w:lang w:val="en"/>
-        </w:rPr>
-        <w:t xml:space="preserve"> language and be careful and considerate if you </w:t>
-      </w:r>
+    </w:p>
+    <w:p>
+      <w:pPr>
+        <w:pStyle w:val="ListParagraph"/>
+        <w:numPr>
+          <w:ilvl w:val="0"/>
+          <w:numId w:val="3"/>
+        </w:numPr>
+      </w:pPr>
       <w:proofErr w:type="spellStart"/>
       <w:r>
-        <w:rPr>
-          <w:szCs w:val="24"/>
-          <w:lang w:val="en"/>
-        </w:rPr>
-        <w:t>criticise</w:t>
+        <w:t>DownLeft</w:t>
       </w:r>
       <w:proofErr w:type="spellEnd"/>
-      <w:r>
-        <w:rPr>
-          <w:szCs w:val="24"/>
-          <w:lang w:val="en"/>
-        </w:rPr>
-        <w:t xml:space="preserve"> the work of others. Stick to the arguments and facts. </w:t>
+    </w:p>
+    <w:p>
+      <w:r>
+        <w:t>The environment for the problem is provided by the GYM library in python programming language.</w:t>
+      </w:r>
+      <w:r>
+        <w:t xml:space="preserve"> It takes the action from the agent and returns the new state of the environment after performing the action, as well as the immediate reward of the </w:t>
+      </w:r>
+      <w:proofErr w:type="gramStart"/>
+      <w:r>
+        <w:t>taken action</w:t>
+      </w:r>
+      <w:proofErr w:type="gramEnd"/>
+      <w:r>
+        <w:t xml:space="preserve"> as a feedback to the agent.</w:t>
       </w:r>
     </w:p>
     <w:p>
       <w:pPr>
         <w:pStyle w:val="Heading2"/>
       </w:pPr>
-      <w:r>
-        <w:t>Acknowledgements</w:t>
+      <w:proofErr w:type="spellStart"/>
+      <w:r>
+        <w:lastRenderedPageBreak/>
+        <w:t>Methodes</w:t>
+      </w:r>
+      <w:proofErr w:type="spellEnd"/>
+    </w:p>
+    <w:p>
+      <w:r>
+        <w:t xml:space="preserve">As mentioned, the algorithm used to train the agent is Deep-Q-Learning, DQN in short. DQN is also a reinforcement algorithm which is derived from the classical Q-Learning algorithm. Unlike </w:t>
+      </w:r>
+      <w:r>
+        <w:t xml:space="preserve">classical </w:t>
+      </w:r>
+      <w:r>
+        <w:t>Q-learning algorithm which maps each state-action pair to its corresponding Q-Value using a table called Q-table, DQN maps the state-action pairs to their corresponding Q-value using a deep neural network.</w:t>
+      </w:r>
+    </w:p>
+    <w:p>
+      <w:r>
+        <w:t>The overall workflow of the algorithm is as following:</w:t>
+      </w:r>
+    </w:p>
+    <w:p>
+      <w:pPr>
+        <w:pStyle w:val="ListParagraph"/>
+        <w:numPr>
+          <w:ilvl w:val="0"/>
+          <w:numId w:val="4"/>
+        </w:numPr>
+      </w:pPr>
+      <w:r>
+        <w:t xml:space="preserve">The neural network takes the in-game screen of the game as the input and calculate the tensor of probabilities of actions. To obtain a tensor of probabilities, the activation function of the las </w:t>
+      </w:r>
+      <w:r>
+        <w:t>layer (</w:t>
+      </w:r>
+      <w:r>
+        <w:t>fully connected layer with output number of the action space size) is set to None.</w:t>
+      </w:r>
+    </w:p>
+    <w:p>
+      <w:pPr>
+        <w:pStyle w:val="ListParagraph"/>
+        <w:numPr>
+          <w:ilvl w:val="0"/>
+          <w:numId w:val="4"/>
+        </w:numPr>
+      </w:pPr>
+      <w:r>
+        <w:t>As the networks take the current state of the environment to give the probability tensor of actions, a grayscale image of the game is taken and fed into the network to calculate the corresponding Q-</w:t>
+      </w:r>
+      <w:r>
+        <w:t>values</w:t>
+      </w:r>
+      <w:r>
+        <w:t>.</w:t>
+      </w:r>
+    </w:p>
+    <w:p>
+      <w:pPr>
+        <w:pStyle w:val="ListParagraph"/>
+        <w:numPr>
+          <w:ilvl w:val="0"/>
+          <w:numId w:val="4"/>
+        </w:numPr>
+      </w:pPr>
+      <w:r>
+        <w:t xml:space="preserve">After obtaining the probability tensor, the action with the highest probability is chosen. It is delivered by the function </w:t>
+      </w:r>
+      <w:r>
+        <w:t>argmax (</w:t>
+      </w:r>
+      <w:r>
+        <w:t>).</w:t>
+      </w:r>
+    </w:p>
+    <w:p>
+      <w:pPr>
+        <w:pStyle w:val="ListParagraph"/>
+        <w:numPr>
+          <w:ilvl w:val="0"/>
+          <w:numId w:val="4"/>
+        </w:numPr>
+      </w:pPr>
+      <w:r>
+        <w:t xml:space="preserve">Having chosen the action in the previous step, the action is given to GYM and it provides us with the new state of the environment after taking the action, as well as the immediate reward corresponding to the </w:t>
+      </w:r>
+      <w:proofErr w:type="gramStart"/>
+      <w:r>
+        <w:t>taken action</w:t>
+      </w:r>
+      <w:proofErr w:type="gramEnd"/>
+      <w:r>
+        <w:t xml:space="preserve"> and whether the game is finished or not.</w:t>
+      </w:r>
+    </w:p>
+    <w:p>
+      <w:pPr>
+        <w:pStyle w:val="ListParagraph"/>
+        <w:numPr>
+          <w:ilvl w:val="0"/>
+          <w:numId w:val="4"/>
+        </w:numPr>
+      </w:pPr>
+      <w:r>
+        <w:t>After obtaining the above-mentioned parameters from the environment, the parameters are stored in a buffer in the format of (</w:t>
+      </w:r>
+      <w:proofErr w:type="spellStart"/>
+      <w:proofErr w:type="gramStart"/>
+      <w:r>
+        <w:t>s,a</w:t>
+      </w:r>
+      <w:proofErr w:type="gramEnd"/>
+      <w:r>
+        <w:t>,r,s’,d</w:t>
+      </w:r>
+      <w:proofErr w:type="spellEnd"/>
+      <w:r>
+        <w:t>). s denotes the state before taking the action, a denote the taken action, s’ denotes the new state after taking the action and d stand for the Boolean which decide the game is done or not.</w:t>
+      </w:r>
+    </w:p>
+    <w:p>
+      <w:pPr>
+        <w:pStyle w:val="ListParagraph"/>
+        <w:numPr>
+          <w:ilvl w:val="0"/>
+          <w:numId w:val="4"/>
+        </w:numPr>
+      </w:pPr>
+      <w:r>
+        <w:t>After finishing the step 5, the algorithm needs to calculate the loss to train the network.</w:t>
+      </w:r>
+      <w:r>
+        <w:t xml:space="preserve"> r’ and a’ are required to calculate the loss. a’ could be obtained by feeding s’ to the network, while r’ is discounted from r. now, the loss can be calculated and hence, the loss can be obtained.</w:t>
+      </w:r>
+    </w:p>
+    <w:p>
+      <w:pPr>
+        <w:pStyle w:val="ListParagraph"/>
+        <w:numPr>
+          <w:ilvl w:val="0"/>
+          <w:numId w:val="4"/>
+        </w:numPr>
+      </w:pPr>
+      <w:proofErr w:type="gramStart"/>
+      <w:r>
+        <w:t>Finally</w:t>
+      </w:r>
+      <w:proofErr w:type="gramEnd"/>
+      <w:r>
+        <w:t xml:space="preserve"> when the training process is finished, the network can be used by the agent to play the game and evaluate the score of the agent. This is done by feeding the current state to the network and choose the action according to </w:t>
+      </w:r>
+      <w:proofErr w:type="gramStart"/>
+      <w:r>
+        <w:t>the  probability</w:t>
+      </w:r>
+      <w:proofErr w:type="gramEnd"/>
+      <w:r>
+        <w:t xml:space="preserve"> tensor provided by the network.</w:t>
+      </w:r>
+    </w:p>
+    <w:p>
+      <w:r>
+        <w:t>Remarks:</w:t>
+      </w:r>
+    </w:p>
+    <w:p>
+      <w:pPr>
+        <w:pStyle w:val="ListParagraph"/>
+        <w:numPr>
+          <w:ilvl w:val="0"/>
+          <w:numId w:val="5"/>
+        </w:numPr>
+      </w:pPr>
+      <w:r>
+        <w:t xml:space="preserve">Updating the model weights frequently in every step </w:t>
+      </w:r>
+      <w:proofErr w:type="gramStart"/>
+      <w:r>
+        <w:t>results</w:t>
+      </w:r>
+      <w:proofErr w:type="gramEnd"/>
+      <w:r>
+        <w:t xml:space="preserve"> to low performance of the model as it updates the weights when nothing much has changed. As a result, the model weights are updated every 4 steps.</w:t>
+      </w:r>
+    </w:p>
+    <w:p>
+      <w:pPr>
+        <w:pStyle w:val="ListParagraph"/>
+        <w:numPr>
+          <w:ilvl w:val="0"/>
+          <w:numId w:val="5"/>
+        </w:numPr>
+      </w:pPr>
+      <w:r>
+        <w:t>Two networks are used to train the agent in this algorithm. Although both have the same architecture, they have different set of weights and different purposes in the model.</w:t>
+      </w:r>
+      <w:r>
+        <w:t xml:space="preserve"> Two networks are called main network and target network. the main network weights are updated after each 4 steps in the training process, while the main network weights are copied to the target network every 100 steps. The correct frequency of copying the main network weight to the target network is obtained by trial and error to 100 steps. According to [], having these two different networks is beneficial in terms of stability in the learning process and helps the model to learn effectively.</w:t>
+      </w:r>
+    </w:p>
+    <w:p/>
+    <w:p>
+      <w:pPr>
+        <w:pStyle w:val="Heading2"/>
+      </w:pPr>
+      <w:r>
+        <w:lastRenderedPageBreak/>
+        <w:t>Experiments and Discussion</w:t>
       </w:r>
     </w:p>
     <w:p>
@@ -731,129 +607,22 @@
         <w:t xml:space="preserve"> Research Paper Format Template.</w:t>
       </w:r>
     </w:p>
+    <w:p/>
     <w:p>
       <w:pPr>
         <w:pStyle w:val="Heading2"/>
       </w:pPr>
       <w:r>
+        <w:t>Conclusion, further work</w:t>
+      </w:r>
+    </w:p>
+    <w:p/>
+    <w:p>
+      <w:pPr>
+        <w:pStyle w:val="Heading2"/>
+      </w:pPr>
+      <w:r>
         <w:t>References</w:t>
-      </w:r>
-    </w:p>
-    <w:p>
-      <w:pPr>
-        <w:ind w:left="567" w:hanging="567"/>
-      </w:pPr>
-      <w:proofErr w:type="spellStart"/>
-      <w:r>
-        <w:t>Knisely</w:t>
-      </w:r>
-      <w:proofErr w:type="spellEnd"/>
-      <w:r>
-        <w:t xml:space="preserve">, K. 2005, </w:t>
-      </w:r>
-      <w:r>
-        <w:rPr>
-          <w:i/>
-        </w:rPr>
-        <w:t xml:space="preserve">A Student Handbook for Writing </w:t>
-      </w:r>
-      <w:r>
-        <w:rPr>
-          <w:i/>
-        </w:rPr>
-        <w:t>in Biology</w:t>
-      </w:r>
-      <w:r>
-        <w:t>, 2</w:t>
-      </w:r>
-      <w:r>
-        <w:rPr>
-          <w:vertAlign w:val="superscript"/>
-        </w:rPr>
-        <w:t>nd</w:t>
-      </w:r>
-      <w:r>
-        <w:t xml:space="preserve"> Edition, </w:t>
-      </w:r>
-      <w:proofErr w:type="spellStart"/>
-      <w:r>
-        <w:t>Smauer</w:t>
-      </w:r>
-      <w:proofErr w:type="spellEnd"/>
-      <w:r>
-        <w:t xml:space="preserve"> Freeman.</w:t>
-      </w:r>
-    </w:p>
-    <w:p>
-      <w:pPr>
-        <w:ind w:left="567" w:hanging="567"/>
-      </w:pPr>
-      <w:r>
-        <w:t xml:space="preserve">Pechenik, J. A. 1997, </w:t>
-      </w:r>
-      <w:r>
-        <w:rPr>
-          <w:i/>
-        </w:rPr>
-        <w:t>A Short Guide to Writing a</w:t>
-      </w:r>
-      <w:r>
-        <w:rPr>
-          <w:i/>
-        </w:rPr>
-        <w:t>bout Biology</w:t>
-      </w:r>
-      <w:r>
-        <w:t>, 3</w:t>
-      </w:r>
-      <w:r>
-        <w:rPr>
-          <w:vertAlign w:val="superscript"/>
-        </w:rPr>
-        <w:t>rd</w:t>
-      </w:r>
-      <w:r>
-        <w:t xml:space="preserve"> Edition, Addison-Wesley.</w:t>
-      </w:r>
-    </w:p>
-    <w:p>
-      <w:pPr>
-        <w:ind w:left="567" w:hanging="567"/>
-      </w:pPr>
-      <w:proofErr w:type="spellStart"/>
-      <w:r>
-        <w:t>Silyn</w:t>
-      </w:r>
-      <w:proofErr w:type="spellEnd"/>
-      <w:r>
-        <w:t>-Roberts</w:t>
-      </w:r>
-      <w:r>
-        <w:t xml:space="preserve">, H. </w:t>
-      </w:r>
-      <w:r>
-        <w:t>1996</w:t>
-      </w:r>
-      <w:r>
-        <w:t xml:space="preserve">, </w:t>
-      </w:r>
-      <w:r>
-        <w:rPr>
-          <w:i/>
-        </w:rPr>
-        <w:t>A Practical Handbook for Science</w:t>
-      </w:r>
-      <w:r>
-        <w:rPr>
-          <w:i/>
-        </w:rPr>
-        <w:t>, Engineering and Technology Students,</w:t>
-      </w:r>
-      <w:r>
-        <w:t xml:space="preserve"> </w:t>
-      </w:r>
-      <w:r>
-        <w:t>Longman.</w:t>
       </w:r>
     </w:p>
     <w:p>
@@ -864,29 +633,6 @@
           <w:i/>
         </w:rPr>
       </w:pPr>
-      <w:r>
-        <w:t xml:space="preserve">Harvard Style </w:t>
-      </w:r>
-      <w:proofErr w:type="spellStart"/>
-      <w:r>
-        <w:rPr>
-          <w:i/>
-        </w:rPr>
-        <w:t>UseIt</w:t>
-      </w:r>
-      <w:proofErr w:type="spellEnd"/>
-      <w:r>
-        <w:rPr>
-          <w:i/>
-        </w:rPr>
-        <w:t xml:space="preserve">, </w:t>
-      </w:r>
-      <w:r>
-        <w:t xml:space="preserve">Available at </w:t>
-      </w:r>
-      <w:r>
-        <w:t>http://www.library.uq.edu.au/training/citation/harvard.html</w:t>
-      </w:r>
     </w:p>
     <w:sectPr>
       <w:type w:val="continuous"/>
@@ -951,6 +697,95 @@
 <file path=word/numbering.xml><?xml version="1.0" encoding="utf-8"?>
 <w:numbering xmlns:wpc="http://schemas.microsoft.com/office/word/2010/wordprocessingCanvas" xmlns:cx="http://schemas.microsoft.com/office/drawing/2014/chartex" xmlns:cx1="http://schemas.microsoft.com/office/drawing/2015/9/8/chartex" xmlns:cx2="http://schemas.microsoft.com/office/drawing/2015/10/21/chartex" xmlns:cx3="http://schemas.microsoft.com/office/drawing/2016/5/9/chartex" xmlns:cx4="http://schemas.microsoft.com/office/drawing/2016/5/10/chartex" xmlns:cx5="http://schemas.microsoft.com/office/drawing/2016/5/11/chartex" xmlns:cx6="http://schemas.microsoft.com/office/drawing/2016/5/12/chartex" xmlns:cx7="http://schemas.microsoft.com/office/drawing/2016/5/13/chartex" xmlns:cx8="http://schemas.microsoft.com/office/drawing/2016/5/14/chartex" xmlns:mc="http://schemas.openxmlformats.org/markup-compatibility/2006" xmlns:aink="http://schemas.microsoft.com/office/drawing/2016/ink" xmlns:am3d="http://schemas.microsoft.com/office/drawing/2017/model3d" xmlns:o="urn:schemas-microsoft-com:office:office" xmlns:r="http://schemas.openxmlformats.org/officeDocument/2006/relationships" xmlns:m="http://schemas.openxmlformats.org/officeDocument/2006/math" xmlns:v="urn:schemas-microsoft-com:vml" xmlns:wp14="http://schemas.microsoft.com/office/word/2010/wordprocessingDrawing" xmlns:wp="http://schemas.openxmlformats.org/drawingml/2006/wordprocessingDrawing" xmlns:w10="urn:schemas-microsoft-com:office:word" xmlns:w="http://schemas.openxmlformats.org/wordprocessingml/2006/main" xmlns:w14="http://schemas.microsoft.com/office/word/2010/wordml" xmlns:w15="http://schemas.microsoft.com/office/word/2012/wordml" xmlns:w16cex="http://schemas.microsoft.com/office/word/2018/wordml/cex" xmlns:w16cid="http://schemas.microsoft.com/office/word/2016/wordml/cid" xmlns:w16="http://schemas.microsoft.com/office/word/2018/wordml" xmlns:w16sdtdh="http://schemas.microsoft.com/office/word/2020/wordml/sdtdatahash" xmlns:w16se="http://schemas.microsoft.com/office/word/2015/wordml/symex" xmlns:wpg="http://schemas.microsoft.com/office/word/2010/wordprocessingGroup" xmlns:wpi="http://schemas.microsoft.com/office/word/2010/wordprocessingInk" xmlns:wne="http://schemas.microsoft.com/office/word/2006/wordml" xmlns:wps="http://schemas.microsoft.com/office/word/2010/wordprocessingShape" mc:Ignorable="w14 w15 w16se w16cid w16 w16cex w16sdtdh wp14">
   <w:abstractNum w:abstractNumId="0" w15:restartNumberingAfterBreak="0">
+    <w:nsid w:val="155E786A"/>
+    <w:multiLevelType w:val="hybridMultilevel"/>
+    <w:tmpl w:val="A898756C"/>
+    <w:lvl w:ilvl="0" w:tplc="04090011">
+      <w:start w:val="1"/>
+      <w:numFmt w:val="decimal"/>
+      <w:lvlText w:val="%1)"/>
+      <w:lvlJc w:val="left"/>
+      <w:pPr>
+        <w:ind w:left="720" w:hanging="360"/>
+      </w:pPr>
+      <w:rPr>
+        <w:rFonts w:hint="default"/>
+      </w:rPr>
+    </w:lvl>
+    <w:lvl w:ilvl="1" w:tplc="04090019" w:tentative="1">
+      <w:start w:val="1"/>
+      <w:numFmt w:val="lowerLetter"/>
+      <w:lvlText w:val="%2."/>
+      <w:lvlJc w:val="left"/>
+      <w:pPr>
+        <w:ind w:left="1440" w:hanging="360"/>
+      </w:pPr>
+    </w:lvl>
+    <w:lvl w:ilvl="2" w:tplc="0409001B" w:tentative="1">
+      <w:start w:val="1"/>
+      <w:numFmt w:val="lowerRoman"/>
+      <w:lvlText w:val="%3."/>
+      <w:lvlJc w:val="right"/>
+      <w:pPr>
+        <w:ind w:left="2160" w:hanging="180"/>
+      </w:pPr>
+    </w:lvl>
+    <w:lvl w:ilvl="3" w:tplc="0409000F" w:tentative="1">
+      <w:start w:val="1"/>
+      <w:numFmt w:val="decimal"/>
+      <w:lvlText w:val="%4."/>
+      <w:lvlJc w:val="left"/>
+      <w:pPr>
+        <w:ind w:left="2880" w:hanging="360"/>
+      </w:pPr>
+    </w:lvl>
+    <w:lvl w:ilvl="4" w:tplc="04090019" w:tentative="1">
+      <w:start w:val="1"/>
+      <w:numFmt w:val="lowerLetter"/>
+      <w:lvlText w:val="%5."/>
+      <w:lvlJc w:val="left"/>
+      <w:pPr>
+        <w:ind w:left="3600" w:hanging="360"/>
+      </w:pPr>
+    </w:lvl>
+    <w:lvl w:ilvl="5" w:tplc="0409001B" w:tentative="1">
+      <w:start w:val="1"/>
+      <w:numFmt w:val="lowerRoman"/>
+      <w:lvlText w:val="%6."/>
+      <w:lvlJc w:val="right"/>
+      <w:pPr>
+        <w:ind w:left="4320" w:hanging="180"/>
+      </w:pPr>
+    </w:lvl>
+    <w:lvl w:ilvl="6" w:tplc="0409000F" w:tentative="1">
+      <w:start w:val="1"/>
+      <w:numFmt w:val="decimal"/>
+      <w:lvlText w:val="%7."/>
+      <w:lvlJc w:val="left"/>
+      <w:pPr>
+        <w:ind w:left="5040" w:hanging="360"/>
+      </w:pPr>
+    </w:lvl>
+    <w:lvl w:ilvl="7" w:tplc="04090019" w:tentative="1">
+      <w:start w:val="1"/>
+      <w:numFmt w:val="lowerLetter"/>
+      <w:lvlText w:val="%8."/>
+      <w:lvlJc w:val="left"/>
+      <w:pPr>
+        <w:ind w:left="5760" w:hanging="360"/>
+      </w:pPr>
+    </w:lvl>
+    <w:lvl w:ilvl="8" w:tplc="0409001B" w:tentative="1">
+      <w:start w:val="1"/>
+      <w:numFmt w:val="lowerRoman"/>
+      <w:lvlText w:val="%9."/>
+      <w:lvlJc w:val="right"/>
+      <w:pPr>
+        <w:ind w:left="6480" w:hanging="180"/>
+      </w:pPr>
+    </w:lvl>
+  </w:abstractNum>
+  <w:abstractNum w:abstractNumId="1" w15:restartNumberingAfterBreak="0">
     <w:nsid w:val="37BF635C"/>
     <w:multiLevelType w:val="multilevel"/>
     <w:tmpl w:val="25F8F2E6"/>
@@ -1099,7 +934,120 @@
       </w:rPr>
     </w:lvl>
   </w:abstractNum>
-  <w:abstractNum w:abstractNumId="1" w15:restartNumberingAfterBreak="0">
+  <w:abstractNum w:abstractNumId="2" w15:restartNumberingAfterBreak="0">
+    <w:nsid w:val="401951E2"/>
+    <w:multiLevelType w:val="hybridMultilevel"/>
+    <w:tmpl w:val="281E5B18"/>
+    <w:lvl w:ilvl="0" w:tplc="04090001">
+      <w:start w:val="1"/>
+      <w:numFmt w:val="bullet"/>
+      <w:lvlText w:val=""/>
+      <w:lvlJc w:val="left"/>
+      <w:pPr>
+        <w:ind w:left="720" w:hanging="360"/>
+      </w:pPr>
+      <w:rPr>
+        <w:rFonts w:ascii="Symbol" w:hAnsi="Symbol" w:hint="default"/>
+      </w:rPr>
+    </w:lvl>
+    <w:lvl w:ilvl="1" w:tplc="04090003" w:tentative="1">
+      <w:start w:val="1"/>
+      <w:numFmt w:val="bullet"/>
+      <w:lvlText w:val="o"/>
+      <w:lvlJc w:val="left"/>
+      <w:pPr>
+        <w:ind w:left="1440" w:hanging="360"/>
+      </w:pPr>
+      <w:rPr>
+        <w:rFonts w:ascii="Courier New" w:hAnsi="Courier New" w:cs="Courier New" w:hint="default"/>
+      </w:rPr>
+    </w:lvl>
+    <w:lvl w:ilvl="2" w:tplc="04090005" w:tentative="1">
+      <w:start w:val="1"/>
+      <w:numFmt w:val="bullet"/>
+      <w:lvlText w:val=""/>
+      <w:lvlJc w:val="left"/>
+      <w:pPr>
+        <w:ind w:left="2160" w:hanging="360"/>
+      </w:pPr>
+      <w:rPr>
+        <w:rFonts w:ascii="Wingdings" w:hAnsi="Wingdings" w:hint="default"/>
+      </w:rPr>
+    </w:lvl>
+    <w:lvl w:ilvl="3" w:tplc="04090001" w:tentative="1">
+      <w:start w:val="1"/>
+      <w:numFmt w:val="bullet"/>
+      <w:lvlText w:val=""/>
+      <w:lvlJc w:val="left"/>
+      <w:pPr>
+        <w:ind w:left="2880" w:hanging="360"/>
+      </w:pPr>
+      <w:rPr>
+        <w:rFonts w:ascii="Symbol" w:hAnsi="Symbol" w:hint="default"/>
+      </w:rPr>
+    </w:lvl>
+    <w:lvl w:ilvl="4" w:tplc="04090003" w:tentative="1">
+      <w:start w:val="1"/>
+      <w:numFmt w:val="bullet"/>
+      <w:lvlText w:val="o"/>
+      <w:lvlJc w:val="left"/>
+      <w:pPr>
+        <w:ind w:left="3600" w:hanging="360"/>
+      </w:pPr>
+      <w:rPr>
+        <w:rFonts w:ascii="Courier New" w:hAnsi="Courier New" w:cs="Courier New" w:hint="default"/>
+      </w:rPr>
+    </w:lvl>
+    <w:lvl w:ilvl="5" w:tplc="04090005" w:tentative="1">
+      <w:start w:val="1"/>
+      <w:numFmt w:val="bullet"/>
+      <w:lvlText w:val=""/>
+      <w:lvlJc w:val="left"/>
+      <w:pPr>
+        <w:ind w:left="4320" w:hanging="360"/>
+      </w:pPr>
+      <w:rPr>
+        <w:rFonts w:ascii="Wingdings" w:hAnsi="Wingdings" w:hint="default"/>
+      </w:rPr>
+    </w:lvl>
+    <w:lvl w:ilvl="6" w:tplc="04090001" w:tentative="1">
+      <w:start w:val="1"/>
+      <w:numFmt w:val="bullet"/>
+      <w:lvlText w:val=""/>
+      <w:lvlJc w:val="left"/>
+      <w:pPr>
+        <w:ind w:left="5040" w:hanging="360"/>
+      </w:pPr>
+      <w:rPr>
+        <w:rFonts w:ascii="Symbol" w:hAnsi="Symbol" w:hint="default"/>
+      </w:rPr>
+    </w:lvl>
+    <w:lvl w:ilvl="7" w:tplc="04090003" w:tentative="1">
+      <w:start w:val="1"/>
+      <w:numFmt w:val="bullet"/>
+      <w:lvlText w:val="o"/>
+      <w:lvlJc w:val="left"/>
+      <w:pPr>
+        <w:ind w:left="5760" w:hanging="360"/>
+      </w:pPr>
+      <w:rPr>
+        <w:rFonts w:ascii="Courier New" w:hAnsi="Courier New" w:cs="Courier New" w:hint="default"/>
+      </w:rPr>
+    </w:lvl>
+    <w:lvl w:ilvl="8" w:tplc="04090005" w:tentative="1">
+      <w:start w:val="1"/>
+      <w:numFmt w:val="bullet"/>
+      <w:lvlText w:val=""/>
+      <w:lvlJc w:val="left"/>
+      <w:pPr>
+        <w:ind w:left="6480" w:hanging="360"/>
+      </w:pPr>
+      <w:rPr>
+        <w:rFonts w:ascii="Wingdings" w:hAnsi="Wingdings" w:hint="default"/>
+      </w:rPr>
+    </w:lvl>
+  </w:abstractNum>
+  <w:abstractNum w:abstractNumId="3" w15:restartNumberingAfterBreak="0">
     <w:nsid w:val="61D1675A"/>
     <w:multiLevelType w:val="multilevel"/>
     <w:tmpl w:val="4E2EAB70"/>
@@ -1221,11 +1169,133 @@
       </w:rPr>
     </w:lvl>
   </w:abstractNum>
+  <w:abstractNum w:abstractNumId="4" w15:restartNumberingAfterBreak="0">
+    <w:nsid w:val="772A4CBC"/>
+    <w:multiLevelType w:val="hybridMultilevel"/>
+    <w:tmpl w:val="F8B6F210"/>
+    <w:lvl w:ilvl="0" w:tplc="04090001">
+      <w:start w:val="1"/>
+      <w:numFmt w:val="bullet"/>
+      <w:lvlText w:val=""/>
+      <w:lvlJc w:val="left"/>
+      <w:pPr>
+        <w:ind w:left="720" w:hanging="360"/>
+      </w:pPr>
+      <w:rPr>
+        <w:rFonts w:ascii="Symbol" w:hAnsi="Symbol" w:hint="default"/>
+      </w:rPr>
+    </w:lvl>
+    <w:lvl w:ilvl="1" w:tplc="04090003" w:tentative="1">
+      <w:start w:val="1"/>
+      <w:numFmt w:val="bullet"/>
+      <w:lvlText w:val="o"/>
+      <w:lvlJc w:val="left"/>
+      <w:pPr>
+        <w:ind w:left="1440" w:hanging="360"/>
+      </w:pPr>
+      <w:rPr>
+        <w:rFonts w:ascii="Courier New" w:hAnsi="Courier New" w:cs="Courier New" w:hint="default"/>
+      </w:rPr>
+    </w:lvl>
+    <w:lvl w:ilvl="2" w:tplc="04090005" w:tentative="1">
+      <w:start w:val="1"/>
+      <w:numFmt w:val="bullet"/>
+      <w:lvlText w:val=""/>
+      <w:lvlJc w:val="left"/>
+      <w:pPr>
+        <w:ind w:left="2160" w:hanging="360"/>
+      </w:pPr>
+      <w:rPr>
+        <w:rFonts w:ascii="Wingdings" w:hAnsi="Wingdings" w:hint="default"/>
+      </w:rPr>
+    </w:lvl>
+    <w:lvl w:ilvl="3" w:tplc="04090001" w:tentative="1">
+      <w:start w:val="1"/>
+      <w:numFmt w:val="bullet"/>
+      <w:lvlText w:val=""/>
+      <w:lvlJc w:val="left"/>
+      <w:pPr>
+        <w:ind w:left="2880" w:hanging="360"/>
+      </w:pPr>
+      <w:rPr>
+        <w:rFonts w:ascii="Symbol" w:hAnsi="Symbol" w:hint="default"/>
+      </w:rPr>
+    </w:lvl>
+    <w:lvl w:ilvl="4" w:tplc="04090003" w:tentative="1">
+      <w:start w:val="1"/>
+      <w:numFmt w:val="bullet"/>
+      <w:lvlText w:val="o"/>
+      <w:lvlJc w:val="left"/>
+      <w:pPr>
+        <w:ind w:left="3600" w:hanging="360"/>
+      </w:pPr>
+      <w:rPr>
+        <w:rFonts w:ascii="Courier New" w:hAnsi="Courier New" w:cs="Courier New" w:hint="default"/>
+      </w:rPr>
+    </w:lvl>
+    <w:lvl w:ilvl="5" w:tplc="04090005" w:tentative="1">
+      <w:start w:val="1"/>
+      <w:numFmt w:val="bullet"/>
+      <w:lvlText w:val=""/>
+      <w:lvlJc w:val="left"/>
+      <w:pPr>
+        <w:ind w:left="4320" w:hanging="360"/>
+      </w:pPr>
+      <w:rPr>
+        <w:rFonts w:ascii="Wingdings" w:hAnsi="Wingdings" w:hint="default"/>
+      </w:rPr>
+    </w:lvl>
+    <w:lvl w:ilvl="6" w:tplc="04090001" w:tentative="1">
+      <w:start w:val="1"/>
+      <w:numFmt w:val="bullet"/>
+      <w:lvlText w:val=""/>
+      <w:lvlJc w:val="left"/>
+      <w:pPr>
+        <w:ind w:left="5040" w:hanging="360"/>
+      </w:pPr>
+      <w:rPr>
+        <w:rFonts w:ascii="Symbol" w:hAnsi="Symbol" w:hint="default"/>
+      </w:rPr>
+    </w:lvl>
+    <w:lvl w:ilvl="7" w:tplc="04090003" w:tentative="1">
+      <w:start w:val="1"/>
+      <w:numFmt w:val="bullet"/>
+      <w:lvlText w:val="o"/>
+      <w:lvlJc w:val="left"/>
+      <w:pPr>
+        <w:ind w:left="5760" w:hanging="360"/>
+      </w:pPr>
+      <w:rPr>
+        <w:rFonts w:ascii="Courier New" w:hAnsi="Courier New" w:cs="Courier New" w:hint="default"/>
+      </w:rPr>
+    </w:lvl>
+    <w:lvl w:ilvl="8" w:tplc="04090005" w:tentative="1">
+      <w:start w:val="1"/>
+      <w:numFmt w:val="bullet"/>
+      <w:lvlText w:val=""/>
+      <w:lvlJc w:val="left"/>
+      <w:pPr>
+        <w:ind w:left="6480" w:hanging="360"/>
+      </w:pPr>
+      <w:rPr>
+        <w:rFonts w:ascii="Wingdings" w:hAnsi="Wingdings" w:hint="default"/>
+      </w:rPr>
+    </w:lvl>
+  </w:abstractNum>
   <w:num w:numId="1">
+    <w:abstractNumId w:val="3"/>
+  </w:num>
+  <w:num w:numId="2">
     <w:abstractNumId w:val="1"/>
   </w:num>
-  <w:num w:numId="2">
+  <w:num w:numId="3">
+    <w:abstractNumId w:val="2"/>
+  </w:num>
+  <w:num w:numId="4">
     <w:abstractNumId w:val="0"/>
+  </w:num>
+  <w:num w:numId="5">
+    <w:abstractNumId w:val="4"/>
   </w:num>
 </w:numbering>
 </file>
@@ -1806,6 +1876,17 @@
       <w:sz w:val="24"/>
     </w:rPr>
   </w:style>
+  <w:style w:type="paragraph" w:styleId="ListParagraph">
+    <w:name w:val="List Paragraph"/>
+    <w:basedOn w:val="Normal"/>
+    <w:uiPriority w:val="34"/>
+    <w:qFormat/>
+    <w:rsid w:val="00C94778"/>
+    <w:pPr>
+      <w:ind w:left="720"/>
+      <w:contextualSpacing/>
+    </w:pPr>
+  </w:style>
 </w:styles>
 </file>
 

</xml_diff>

<commit_message>
adding the two related works
</commit_message>
<xml_diff>
--- a/Pavman-V0-Report.docx
+++ b/Pavman-V0-Report.docx
@@ -7,6 +7,7 @@
         <w:pStyle w:val="Heading1"/>
         <w:jc w:val="center"/>
       </w:pPr>
+      <w:bookmarkStart w:id="0" w:name="_Ref71719096"/>
       <w:r>
         <w:t xml:space="preserve">MS-Pacman_v0 </w:t>
       </w:r>
@@ -18,6 +19,7 @@
       <w:r>
         <w:t xml:space="preserve"> GYM DQN-Learning</w:t>
       </w:r>
+      <w:bookmarkEnd w:id="0"/>
     </w:p>
     <w:p/>
     <w:p>
@@ -180,7 +182,110 @@
     </w:p>
     <w:p>
       <w:r>
-        <w:t xml:space="preserve">Breaking your report into sections can make it much easier to read. Main sections </w:t>
+        <w:t>[</w:t>
+      </w:r>
+      <w:r>
+        <w:fldChar w:fldCharType="begin"/>
+      </w:r>
+      <w:r>
+        <w:instrText xml:space="preserve"> REF _Ref71719071 \n \h </w:instrText>
+      </w:r>
+      <w:r>
+        <w:fldChar w:fldCharType="separate"/>
+      </w:r>
+      <w:r>
+        <w:rPr>
+          <w:cs/>
+        </w:rPr>
+        <w:t>‎</w:t>
+      </w:r>
+      <w:r>
+        <w:t>1</w:t>
+      </w:r>
+      <w:r>
+        <w:fldChar w:fldCharType="end"/>
+      </w:r>
+      <w:r>
+        <w:t xml:space="preserve">] uses a </w:t>
+      </w:r>
+      <w:r>
+        <w:t>different implementation</w:t>
+      </w:r>
+      <w:r>
+        <w:t xml:space="preserve"> of Pacman </w:t>
+      </w:r>
+      <w:proofErr w:type="gramStart"/>
+      <w:r>
+        <w:t xml:space="preserve">game </w:t>
+      </w:r>
+      <w:r>
+        <w:t xml:space="preserve"> </w:t>
+      </w:r>
+      <w:r>
+        <w:t>environment</w:t>
+      </w:r>
+      <w:proofErr w:type="gramEnd"/>
+      <w:r>
+        <w:t xml:space="preserve"> in OpenCV library</w:t>
+      </w:r>
+      <w:r>
+        <w:t xml:space="preserve">, but quite interesting experiments and techniques was applied in the paper. Some experiments were carried out to see the performance of the model in an unseen environment, namely increasing the number of the ghosts which leads to a completely unseen training set for the agent. The performance of the model was expectedly decreased over the number of the ghosts. The model, however, could generalize quite fine in terms of adding </w:t>
+      </w:r>
+      <w:r>
+        <w:t>new</w:t>
+      </w:r>
+      <w:r>
+        <w:t xml:space="preserve"> ghosts. Another experiment was also carried out to see how the model performs over an unseen game map. The results demonstrated that the performance of the model was near random in this experiment and the model failed to generalize well.</w:t>
+      </w:r>
+    </w:p>
+    <w:p>
+      <w:r>
+        <w:t>[</w:t>
+      </w:r>
+      <w:r>
+        <w:fldChar w:fldCharType="begin"/>
+      </w:r>
+      <w:r>
+        <w:instrText xml:space="preserve"> REF _Ref71722101 \n \h </w:instrText>
+      </w:r>
+      <w:r>
+        <w:fldChar w:fldCharType="separate"/>
+      </w:r>
+      <w:r>
+        <w:rPr>
+          <w:cs/>
+        </w:rPr>
+        <w:t>‎</w:t>
+      </w:r>
+      <w:r>
+        <w:t>1</w:t>
+      </w:r>
+      <w:r>
+        <w:fldChar w:fldCharType="end"/>
+      </w:r>
+      <w:r>
+        <w:t xml:space="preserve">] utilized a method to determine the effect of character-centric cropping </w:t>
+      </w:r>
+      <w:r>
+        <w:t>in Pacman game</w:t>
+      </w:r>
+      <w:r>
+        <w:t xml:space="preserve"> which leads to significantly faster model </w:t>
+      </w:r>
+      <w:r>
+        <w:t xml:space="preserve">in terms of </w:t>
+      </w:r>
+      <w:r>
+        <w:t>run</w:t>
+      </w:r>
+      <w:r>
+        <w:t>time</w:t>
+      </w:r>
+      <w:r>
+        <w:t>. According to the paper</w:t>
+      </w:r>
+      <w:r>
+        <w:t>, the model fed by cropped images centered around the agent can achieve quite same performance while decreasing the runtime duration by the factor of 6.</w:t>
       </w:r>
     </w:p>
     <w:p>
@@ -209,140 +314,23 @@
       </w:r>
       <w:proofErr w:type="gramEnd"/>
       <w:r>
-        <w:t xml:space="preserve"> collect as much seed as possible while avoiding 4 ghosts moving to catch it in the closed maze field. The agent has 9 possible actions to take in each step: </w:t>
-      </w:r>
-    </w:p>
-    <w:p>
-      <w:pPr>
-        <w:pStyle w:val="ListParagraph"/>
-        <w:numPr>
-          <w:ilvl w:val="0"/>
-          <w:numId w:val="3"/>
-        </w:numPr>
-      </w:pPr>
+        <w:t xml:space="preserve"> collect as much seed as possible while avoiding 4 ghosts moving to catch it in the closed maze field. The agent has 9 possible actions to take in each step</w:t>
+      </w:r>
+      <w:r>
+        <w:t xml:space="preserve"> which include moving up, moving down, moving right, moving left, moving </w:t>
+      </w:r>
       <w:proofErr w:type="gramStart"/>
       <w:r>
-        <w:t>NOOP(</w:t>
+        <w:t>diagonally</w:t>
       </w:r>
       <w:proofErr w:type="gramEnd"/>
       <w:r>
-        <w:t xml:space="preserve">No </w:t>
-      </w:r>
-      <w:proofErr w:type="spellStart"/>
-      <w:r>
-        <w:t>Operatoin,not</w:t>
-      </w:r>
-      <w:proofErr w:type="spellEnd"/>
-      <w:r>
-        <w:t xml:space="preserve"> moving in the maze)</w:t>
-      </w:r>
-    </w:p>
-    <w:p>
-      <w:pPr>
-        <w:pStyle w:val="ListParagraph"/>
-        <w:numPr>
-          <w:ilvl w:val="0"/>
-          <w:numId w:val="3"/>
-        </w:numPr>
-      </w:pPr>
-      <w:r>
-        <w:t>Up</w:t>
-      </w:r>
-    </w:p>
-    <w:p>
-      <w:pPr>
-        <w:pStyle w:val="ListParagraph"/>
-        <w:numPr>
-          <w:ilvl w:val="0"/>
-          <w:numId w:val="3"/>
-        </w:numPr>
-      </w:pPr>
-      <w:r>
-        <w:t>Down</w:t>
-      </w:r>
-    </w:p>
-    <w:p>
-      <w:pPr>
-        <w:pStyle w:val="ListParagraph"/>
-        <w:numPr>
-          <w:ilvl w:val="0"/>
-          <w:numId w:val="3"/>
-        </w:numPr>
-      </w:pPr>
-      <w:r>
-        <w:t>Left</w:t>
-      </w:r>
-    </w:p>
-    <w:p>
-      <w:pPr>
-        <w:pStyle w:val="ListParagraph"/>
-        <w:numPr>
-          <w:ilvl w:val="0"/>
-          <w:numId w:val="3"/>
-        </w:numPr>
-      </w:pPr>
-      <w:r>
-        <w:t>Right</w:t>
-      </w:r>
-    </w:p>
-    <w:p>
-      <w:pPr>
-        <w:pStyle w:val="ListParagraph"/>
-        <w:numPr>
-          <w:ilvl w:val="0"/>
-          <w:numId w:val="3"/>
-        </w:numPr>
-      </w:pPr>
-      <w:proofErr w:type="spellStart"/>
-      <w:r>
-        <w:t>UpRight</w:t>
-      </w:r>
-      <w:proofErr w:type="spellEnd"/>
-    </w:p>
-    <w:p>
-      <w:pPr>
-        <w:pStyle w:val="ListParagraph"/>
-        <w:numPr>
-          <w:ilvl w:val="0"/>
-          <w:numId w:val="3"/>
-        </w:numPr>
-      </w:pPr>
-      <w:proofErr w:type="spellStart"/>
-      <w:r>
-        <w:t>UpLeft</w:t>
-      </w:r>
-      <w:proofErr w:type="spellEnd"/>
-    </w:p>
-    <w:p>
-      <w:pPr>
-        <w:pStyle w:val="ListParagraph"/>
-        <w:numPr>
-          <w:ilvl w:val="0"/>
-          <w:numId w:val="3"/>
-        </w:numPr>
-      </w:pPr>
-      <w:proofErr w:type="spellStart"/>
-      <w:r>
-        <w:t>DownRight</w:t>
-      </w:r>
-      <w:proofErr w:type="spellEnd"/>
-    </w:p>
-    <w:p>
-      <w:pPr>
-        <w:pStyle w:val="ListParagraph"/>
-        <w:numPr>
-          <w:ilvl w:val="0"/>
-          <w:numId w:val="3"/>
-        </w:numPr>
-      </w:pPr>
-      <w:proofErr w:type="spellStart"/>
-      <w:r>
-        <w:t>DownLeft</w:t>
-      </w:r>
-      <w:proofErr w:type="spellEnd"/>
-    </w:p>
-    <w:p>
-      <w:r>
+        <w:t xml:space="preserve"> and staying where it is.</w:t>
+      </w:r>
+    </w:p>
+    <w:p>
+      <w:r>
+        <w:lastRenderedPageBreak/>
         <w:t>The environment for the problem is provided by the GYM library in python programming language.</w:t>
       </w:r>
       <w:r>
@@ -361,12 +349,9 @@
       <w:pPr>
         <w:pStyle w:val="Heading2"/>
       </w:pPr>
-      <w:proofErr w:type="spellStart"/>
-      <w:r>
-        <w:lastRenderedPageBreak/>
-        <w:t>Methodes</w:t>
-      </w:r>
-      <w:proofErr w:type="spellEnd"/>
+      <w:r>
+        <w:t>Methods</w:t>
+      </w:r>
     </w:p>
     <w:p>
       <w:r>
@@ -381,7 +366,13 @@
     </w:p>
     <w:p>
       <w:r>
-        <w:t>The overall workflow of the algorithm is as following:</w:t>
+        <w:t xml:space="preserve">The overall workflow of </w:t>
+      </w:r>
+      <w:r>
+        <w:t xml:space="preserve">DQN </w:t>
+      </w:r>
+      <w:r>
+        <w:t>algorithm is as following:</w:t>
       </w:r>
     </w:p>
     <w:p>
@@ -429,7 +420,22 @@
         </w:numPr>
       </w:pPr>
       <w:r>
-        <w:t xml:space="preserve">After obtaining the probability tensor, the action with the highest probability is chosen. It is delivered by the function </w:t>
+        <w:t>After obtaining the probability tensor, the action with the highest probability is chosen</w:t>
+      </w:r>
+      <w:r>
+        <w:t xml:space="preserve"> among all possible</w:t>
+      </w:r>
+      <w:r>
+        <w:t xml:space="preserve"> actions</w:t>
+      </w:r>
+      <w:r>
+        <w:t xml:space="preserve">. </w:t>
+      </w:r>
+      <w:r>
+        <w:t>That</w:t>
+      </w:r>
+      <w:r>
+        <w:t xml:space="preserve"> is delivered by the function </w:t>
       </w:r>
       <w:r>
         <w:t>argmax (</w:t>
@@ -480,7 +486,31 @@
       </w:r>
       <w:proofErr w:type="spellEnd"/>
       <w:r>
-        <w:t>). s denotes the state before taking the action, a denote the taken action, s’ denotes the new state after taking the action and d stand for the Boolean which decide the game is done or not.</w:t>
+        <w:t>)</w:t>
+      </w:r>
+      <w:r>
+        <w:t>, where</w:t>
+      </w:r>
+      <w:r>
+        <w:t xml:space="preserve"> s denotes the state before taking the action, a denote the taken action, s’ denotes the new state after taking the action and d stand</w:t>
+      </w:r>
+      <w:r>
+        <w:t>s</w:t>
+      </w:r>
+      <w:r>
+        <w:t xml:space="preserve"> for the Boolean</w:t>
+      </w:r>
+      <w:r>
+        <w:t xml:space="preserve"> value</w:t>
+      </w:r>
+      <w:r>
+        <w:t xml:space="preserve"> which decide</w:t>
+      </w:r>
+      <w:r>
+        <w:t>s whether</w:t>
+      </w:r>
+      <w:r>
+        <w:t xml:space="preserve"> the game is done or not.</w:t>
       </w:r>
     </w:p>
     <w:p>
@@ -495,7 +525,39 @@
         <w:t>After finishing the step 5, the algorithm needs to calculate the loss to train the network.</w:t>
       </w:r>
       <w:r>
-        <w:t xml:space="preserve"> r’ and a’ are required to calculate the loss. a’ could be obtained by feeding s’ to the network, while r’ is discounted from r. now, the loss can be calculated and hence, the loss can be obtained.</w:t>
+        <w:t xml:space="preserve"> r’ and a’ are required to calculate the loss</w:t>
+      </w:r>
+      <w:r>
+        <w:t xml:space="preserve"> value</w:t>
+      </w:r>
+      <w:r>
+        <w:t xml:space="preserve">. a’ could be obtained by feeding s’ to the network, while r’ is discounted from r. </w:t>
+      </w:r>
+      <w:r>
+        <w:t>Having r’ and a</w:t>
+      </w:r>
+      <w:proofErr w:type="gramStart"/>
+      <w:r>
+        <w:t>’</w:t>
+      </w:r>
+      <w:r>
+        <w:t xml:space="preserve"> </w:t>
+      </w:r>
+      <w:r>
+        <w:t>,</w:t>
+      </w:r>
+      <w:r>
+        <w:t>loss</w:t>
+      </w:r>
+      <w:proofErr w:type="gramEnd"/>
+      <w:r>
+        <w:t xml:space="preserve"> can be </w:t>
+      </w:r>
+      <w:r>
+        <w:t>calculated</w:t>
+      </w:r>
+      <w:r>
+        <w:t>.</w:t>
       </w:r>
     </w:p>
     <w:p>
@@ -539,13 +601,28 @@
       <w:r>
         <w:t xml:space="preserve">Updating the model weights frequently in every step </w:t>
       </w:r>
+      <w:r>
+        <w:t>may result</w:t>
+      </w:r>
+      <w:r>
+        <w:t xml:space="preserve"> to low performance of the model as it updates the weights when nothing much has changed. As a result, the model weights are updated every </w:t>
+      </w:r>
+      <w:r>
+        <w:t>n</w:t>
+      </w:r>
+      <w:r>
+        <w:t xml:space="preserve"> </w:t>
+      </w:r>
       <w:proofErr w:type="gramStart"/>
       <w:r>
-        <w:t>results</w:t>
+        <w:t>steps</w:t>
       </w:r>
       <w:proofErr w:type="gramEnd"/>
       <w:r>
-        <w:t xml:space="preserve"> to low performance of the model as it updates the weights when nothing much has changed. As a result, the model weights are updated every 4 steps.</w:t>
+        <w:t xml:space="preserve"> which is experimented in the experiment section to obtain the optimal n</w:t>
+      </w:r>
+      <w:r>
+        <w:t>.</w:t>
       </w:r>
     </w:p>
     <w:p>
@@ -557,73 +634,386 @@
         </w:numPr>
       </w:pPr>
       <w:r>
-        <w:t>Two networks are used to train the agent in this algorithm. Although both have the same architecture, they have different set of weights and different purposes in the model.</w:t>
-      </w:r>
-      <w:r>
-        <w:t xml:space="preserve"> Two networks are called main network and target network. the main network weights are updated after each 4 steps in the training process, while the main network weights are copied to the target network every 100 steps. The correct frequency of copying the main network weight to the target network is obtained by trial and error to 100 steps. According to [], having these two different networks is beneficial in terms of stability in the learning process and helps the model to learn effectively.</w:t>
+        <w:t>Two networks are used to train the agent in this algorithm. Although both have the same architecture, they have different set of weights in the model.</w:t>
+      </w:r>
+      <w:r>
+        <w:t xml:space="preserve"> Two networks are called main network and target network. </w:t>
+      </w:r>
+      <w:r>
+        <w:t>M</w:t>
+      </w:r>
+      <w:r>
+        <w:t xml:space="preserve">ain network weights are updated after each </w:t>
+      </w:r>
+      <w:r>
+        <w:t>n</w:t>
+      </w:r>
+      <w:r>
+        <w:t xml:space="preserve"> steps in the training process, while the main network weights are copied to the target network every 100 steps. The correct frequency of copying the main network weight to the target network is obtained by trial and error to 100 </w:t>
+      </w:r>
+      <w:r>
+        <w:lastRenderedPageBreak/>
+        <w:t>steps. According to [], having these two different networks is beneficial in terms of stability in the learning process and helps the model to learn effectively.</w:t>
+      </w:r>
+    </w:p>
+    <w:p>
+      <w:pPr>
+        <w:pStyle w:val="ListParagraph"/>
+        <w:numPr>
+          <w:ilvl w:val="0"/>
+          <w:numId w:val="5"/>
+        </w:numPr>
+      </w:pPr>
+      <w:r>
+        <w:t>The environment in the game is fully observable but the gameplay of the ghosts is not deterministic and varies from episode to another</w:t>
+      </w:r>
+      <w:r>
+        <w:t xml:space="preserve"> and the performance of the model </w:t>
+      </w:r>
+      <w:proofErr w:type="spellStart"/>
+      <w:r>
+        <w:t>can not</w:t>
+      </w:r>
+      <w:proofErr w:type="spellEnd"/>
+      <w:r>
+        <w:t xml:space="preserve"> be compared with another model by first look. It is possible that an optimal model achieves low scores on some </w:t>
+      </w:r>
+      <w:r>
+        <w:t>episodes,</w:t>
+      </w:r>
+      <w:r>
+        <w:t xml:space="preserve"> but its overall performance is better that others.</w:t>
+      </w:r>
+      <w:r>
+        <w:t xml:space="preserve"> Hence, apart from the rewards achieved by the agent in all the episodes, the average reward of the agent, the maximum achieved reward and the number of high </w:t>
+      </w:r>
+      <w:proofErr w:type="gramStart"/>
+      <w:r>
+        <w:t>scores(</w:t>
+      </w:r>
+      <w:proofErr w:type="gramEnd"/>
+      <w:r>
+        <w:t>higher than a certain threshold) is also calculated to compare different models with different hyper parameters meaningfully.</w:t>
+      </w:r>
+      <w:r>
+        <w:t xml:space="preserve"> The threshold is set to </w:t>
+      </w:r>
+      <w:r>
+        <w:t>600.</w:t>
+      </w:r>
+    </w:p>
+    <w:p>
+      <w:pPr>
+        <w:pStyle w:val="Heading2"/>
+      </w:pPr>
+      <w:r>
+        <w:t>Model architecture</w:t>
+      </w:r>
+    </w:p>
+    <w:p>
+      <w:r>
+        <w:t xml:space="preserve">The code for the model is taken from </w:t>
+      </w:r>
+      <w:hyperlink r:id="rId8" w:history="1">
+        <w:r>
+          <w:rPr>
+            <w:rStyle w:val="Hyperlink"/>
+          </w:rPr>
+          <w:t>Git</w:t>
+        </w:r>
+        <w:r>
+          <w:rPr>
+            <w:rStyle w:val="Hyperlink"/>
+          </w:rPr>
+          <w:t>H</w:t>
+        </w:r>
+        <w:r>
+          <w:rPr>
+            <w:rStyle w:val="Hyperlink"/>
+          </w:rPr>
+          <w:t>ub</w:t>
+        </w:r>
+      </w:hyperlink>
+      <w:r>
+        <w:t xml:space="preserve"> in the IPython file format and it is executed on Google Colab service. The original model uses 3 convolutional layers with kernel size of (8,8), (4,4) and (3,3)</w:t>
+      </w:r>
+      <w:r>
+        <w:t xml:space="preserve"> with strides 4,2 and </w:t>
+      </w:r>
+      <w:proofErr w:type="gramStart"/>
+      <w:r>
+        <w:t>1</w:t>
+      </w:r>
+      <w:proofErr w:type="gramEnd"/>
+      <w:r>
+        <w:t xml:space="preserve"> respectively. As the input image to the model is relatively small, no pooling layer is added to the model. </w:t>
       </w:r>
     </w:p>
     <w:p/>
     <w:p>
+      <w:r>
+        <w:t xml:space="preserve"> </w:t>
+      </w:r>
+    </w:p>
+    <w:p/>
+    <w:p>
+      <w:pPr>
+        <w:pStyle w:val="Heading3"/>
+      </w:pPr>
+      <w:r>
+        <w:t xml:space="preserve"> </w:t>
+      </w:r>
+    </w:p>
+    <w:p/>
+    <w:p/>
+    <w:p>
       <w:pPr>
         <w:pStyle w:val="Heading2"/>
       </w:pPr>
       <w:r>
+        <w:t>Experiments and Discussion</w:t>
+      </w:r>
+    </w:p>
+    <w:p>
+      <w:r>
+        <w:t>In the code, l</w:t>
+      </w:r>
+      <w:r>
+        <w:t xml:space="preserve">earning rate is set to 0.001 and the epsilon value is 0.5. The number of episodes is initially set to 800 episodes. With the default hyperparameters, the model could achieve the average reward of    </w:t>
+      </w:r>
+      <w:proofErr w:type="gramStart"/>
+      <w:r>
+        <w:t>and  of</w:t>
+      </w:r>
+      <w:proofErr w:type="gramEnd"/>
+      <w:r>
+        <w:t xml:space="preserve"> scores were higher than the threshold.</w:t>
+      </w:r>
+    </w:p>
+    <w:p/>
+    <w:p>
+      <w:pPr>
+        <w:pStyle w:val="Heading3"/>
+      </w:pPr>
+      <w:r>
+        <w:t>Experiments</w:t>
+      </w:r>
+    </w:p>
+    <w:p>
+      <w:r>
+        <w:t xml:space="preserve">The following experiments were done to improve the model </w:t>
+      </w:r>
+      <w:r>
+        <w:t>performance.</w:t>
+      </w:r>
+    </w:p>
+    <w:p>
+      <w:pPr>
+        <w:pStyle w:val="ListParagraph"/>
+        <w:numPr>
+          <w:ilvl w:val="0"/>
+          <w:numId w:val="6"/>
+        </w:numPr>
+      </w:pPr>
+      <w:r>
+        <w:t xml:space="preserve">Increasing </w:t>
+      </w:r>
+      <w:r>
+        <w:t>learning</w:t>
+      </w:r>
+      <w:r>
+        <w:t xml:space="preserve"> capacity of the network</w:t>
+      </w:r>
+    </w:p>
+    <w:p>
+      <w:pPr>
+        <w:pStyle w:val="ListParagraph"/>
+      </w:pPr>
+      <w:r>
+        <w:t xml:space="preserve">Two additional </w:t>
+      </w:r>
+      <w:r>
+        <w:t>convolutional</w:t>
+      </w:r>
+      <w:r>
+        <w:t xml:space="preserve"> layers were added to the model</w:t>
+      </w:r>
+      <w:r>
+        <w:t xml:space="preserve"> to increase the capacity of learning in the model. Additionally,</w:t>
+      </w:r>
+      <w:r>
+        <w:t xml:space="preserve"> the filter size was modified in a way that layers have the kernel size (5,5</w:t>
+      </w:r>
+      <w:r>
+        <w:t>), (</w:t>
+      </w:r>
+      <w:r>
+        <w:t>4,4</w:t>
+      </w:r>
+      <w:r>
+        <w:t>), (</w:t>
+      </w:r>
+      <w:r>
+        <w:t>3,3</w:t>
+      </w:r>
+      <w:r>
+        <w:t>), (</w:t>
+      </w:r>
+      <w:r>
+        <w:t xml:space="preserve">3,3) and (2,2) from the top layer to the last convolutional layer. The stride size was also decreased to 2 for the first two layers and </w:t>
+      </w:r>
+      <w:r>
+        <w:t xml:space="preserve">1 for the next three layers. The epsilon number is also </w:t>
+      </w:r>
+      <w:proofErr w:type="spellStart"/>
+      <w:r>
+        <w:t>ste</w:t>
+      </w:r>
+      <w:proofErr w:type="spellEnd"/>
+      <w:r>
+        <w:t xml:space="preserve"> to 1 to force the agent to do more explorations at the beginning which leads to more exploration and hence, learning more. Buffer size is also increased to 40000. The result from the above-mentioned modification is as following:</w:t>
+      </w:r>
+    </w:p>
+    <w:p>
+      <w:pPr>
+        <w:pStyle w:val="ListParagraph"/>
+      </w:pPr>
+    </w:p>
+    <w:p/>
+    <w:p>
+      <w:pPr>
+        <w:pStyle w:val="Heading2"/>
+      </w:pPr>
+      <w:r>
+        <w:t>Conclusion, further work</w:t>
+      </w:r>
+    </w:p>
+    <w:p/>
+    <w:p>
+      <w:pPr>
+        <w:pStyle w:val="Heading2"/>
+      </w:pPr>
+      <w:r>
+        <w:t>References</w:t>
+      </w:r>
+    </w:p>
+    <w:p>
+      <w:r>
+        <w:t>Citations:</w:t>
+      </w:r>
+    </w:p>
+    <w:p>
+      <w:pPr>
+        <w:pStyle w:val="Heading4"/>
+        <w:rPr>
+          <w:shd w:val="clear" w:color="auto" w:fill="FFFFFF"/>
+        </w:rPr>
+      </w:pPr>
+      <w:bookmarkStart w:id="1" w:name="_Ref71719071"/>
+      <w:r>
+        <w:rPr>
+          <w:shd w:val="clear" w:color="auto" w:fill="FFFFFF"/>
+        </w:rPr>
         <w:lastRenderedPageBreak/>
-        <w:t>Experiments and Discussion</w:t>
-      </w:r>
-    </w:p>
-    <w:p>
-      <w:r>
-        <w:t xml:space="preserve">The idea </w:t>
-      </w:r>
-      <w:r>
-        <w:t xml:space="preserve">and parts of the </w:t>
+        <w:t xml:space="preserve">van der </w:t>
       </w:r>
       <w:proofErr w:type="spellStart"/>
       <w:r>
-        <w:t>formating</w:t>
+        <w:rPr>
+          <w:shd w:val="clear" w:color="auto" w:fill="FFFFFF"/>
+        </w:rPr>
+        <w:t>Ouderaa</w:t>
       </w:r>
       <w:proofErr w:type="spellEnd"/>
       <w:r>
+        <w:rPr>
+          <w:shd w:val="clear" w:color="auto" w:fill="FFFFFF"/>
+        </w:rPr>
+        <w:t xml:space="preserve">, Tycho. "Deep reinforcement learning in </w:t>
+      </w:r>
+      <w:proofErr w:type="spellStart"/>
+      <w:r>
+        <w:rPr>
+          <w:shd w:val="clear" w:color="auto" w:fill="FFFFFF"/>
+        </w:rPr>
+        <w:t>pac</w:t>
+      </w:r>
+      <w:proofErr w:type="spellEnd"/>
+      <w:r>
+        <w:rPr>
+          <w:shd w:val="clear" w:color="auto" w:fill="FFFFFF"/>
+        </w:rPr>
+        <w:t>-man." </w:t>
+      </w:r>
+      <w:r>
+        <w:rPr>
+          <w:iCs/>
+          <w:shd w:val="clear" w:color="auto" w:fill="FFFFFF"/>
+        </w:rPr>
+        <w:t>Bachelor Thesis, University of Amsterdam</w:t>
+      </w:r>
+      <w:r>
+        <w:rPr>
+          <w:shd w:val="clear" w:color="auto" w:fill="FFFFFF"/>
+        </w:rPr>
+        <w:t> (2016).</w:t>
+      </w:r>
+      <w:bookmarkEnd w:id="1"/>
+    </w:p>
+    <w:p>
+      <w:pPr>
+        <w:pStyle w:val="Heading4"/>
+      </w:pPr>
+      <w:bookmarkStart w:id="2" w:name="_Ref71722101"/>
+      <w:r>
+        <w:rPr>
+          <w:shd w:val="clear" w:color="auto" w:fill="FFFFFF"/>
+        </w:rPr>
+        <w:t xml:space="preserve">Spalding, Holt, Oliver Newland, and </w:t>
+      </w:r>
+      <w:proofErr w:type="spellStart"/>
+      <w:r>
+        <w:rPr>
+          <w:shd w:val="clear" w:color="auto" w:fill="FFFFFF"/>
+        </w:rPr>
+        <w:t>Jivko</w:t>
+      </w:r>
+      <w:proofErr w:type="spellEnd"/>
+      <w:r>
+        <w:rPr>
+          <w:shd w:val="clear" w:color="auto" w:fill="FFFFFF"/>
+        </w:rPr>
         <w:t xml:space="preserve"> </w:t>
       </w:r>
-      <w:r>
-        <w:t xml:space="preserve">for this template came from the </w:t>
-      </w:r>
-      <w:r>
-        <w:t xml:space="preserve">Association for Learning Technology </w:t>
-      </w:r>
-      <w:r>
-        <w:t xml:space="preserve">(UK) </w:t>
-      </w:r>
-      <w:r>
-        <w:t xml:space="preserve">ALT-C </w:t>
-      </w:r>
-      <w:r>
-        <w:t>2004</w:t>
-      </w:r>
-      <w:r>
-        <w:t xml:space="preserve"> Research Paper Format Template.</w:t>
-      </w:r>
-    </w:p>
-    <w:p/>
-    <w:p>
-      <w:pPr>
-        <w:pStyle w:val="Heading2"/>
-      </w:pPr>
-      <w:r>
-        <w:t>Conclusion, further work</w:t>
-      </w:r>
-    </w:p>
-    <w:p/>
-    <w:p>
-      <w:pPr>
-        <w:pStyle w:val="Heading2"/>
-      </w:pPr>
-      <w:r>
-        <w:t>References</w:t>
-      </w:r>
+      <w:proofErr w:type="spellStart"/>
+      <w:r>
+        <w:rPr>
+          <w:shd w:val="clear" w:color="auto" w:fill="FFFFFF"/>
+        </w:rPr>
+        <w:t>Sinapov</w:t>
+      </w:r>
+      <w:proofErr w:type="spellEnd"/>
+      <w:r>
+        <w:rPr>
+          <w:shd w:val="clear" w:color="auto" w:fill="FFFFFF"/>
+        </w:rPr>
+        <w:t xml:space="preserve">. "Investigation </w:t>
+      </w:r>
+      <w:proofErr w:type="gramStart"/>
+      <w:r>
+        <w:rPr>
+          <w:shd w:val="clear" w:color="auto" w:fill="FFFFFF"/>
+        </w:rPr>
+        <w:t>Of</w:t>
+      </w:r>
+      <w:proofErr w:type="gramEnd"/>
+      <w:r>
+        <w:rPr>
+          <w:shd w:val="clear" w:color="auto" w:fill="FFFFFF"/>
+        </w:rPr>
+        <w:t xml:space="preserve"> The Effects Of Character-centric Cropping On Pacman DQN Performance." (2018).</w:t>
+      </w:r>
+      <w:bookmarkEnd w:id="2"/>
     </w:p>
     <w:p>
       <w:pPr>
@@ -697,6 +1087,95 @@
 <file path=word/numbering.xml><?xml version="1.0" encoding="utf-8"?>
 <w:numbering xmlns:wpc="http://schemas.microsoft.com/office/word/2010/wordprocessingCanvas" xmlns:cx="http://schemas.microsoft.com/office/drawing/2014/chartex" xmlns:cx1="http://schemas.microsoft.com/office/drawing/2015/9/8/chartex" xmlns:cx2="http://schemas.microsoft.com/office/drawing/2015/10/21/chartex" xmlns:cx3="http://schemas.microsoft.com/office/drawing/2016/5/9/chartex" xmlns:cx4="http://schemas.microsoft.com/office/drawing/2016/5/10/chartex" xmlns:cx5="http://schemas.microsoft.com/office/drawing/2016/5/11/chartex" xmlns:cx6="http://schemas.microsoft.com/office/drawing/2016/5/12/chartex" xmlns:cx7="http://schemas.microsoft.com/office/drawing/2016/5/13/chartex" xmlns:cx8="http://schemas.microsoft.com/office/drawing/2016/5/14/chartex" xmlns:mc="http://schemas.openxmlformats.org/markup-compatibility/2006" xmlns:aink="http://schemas.microsoft.com/office/drawing/2016/ink" xmlns:am3d="http://schemas.microsoft.com/office/drawing/2017/model3d" xmlns:o="urn:schemas-microsoft-com:office:office" xmlns:r="http://schemas.openxmlformats.org/officeDocument/2006/relationships" xmlns:m="http://schemas.openxmlformats.org/officeDocument/2006/math" xmlns:v="urn:schemas-microsoft-com:vml" xmlns:wp14="http://schemas.microsoft.com/office/word/2010/wordprocessingDrawing" xmlns:wp="http://schemas.openxmlformats.org/drawingml/2006/wordprocessingDrawing" xmlns:w10="urn:schemas-microsoft-com:office:word" xmlns:w="http://schemas.openxmlformats.org/wordprocessingml/2006/main" xmlns:w14="http://schemas.microsoft.com/office/word/2010/wordml" xmlns:w15="http://schemas.microsoft.com/office/word/2012/wordml" xmlns:w16cex="http://schemas.microsoft.com/office/word/2018/wordml/cex" xmlns:w16cid="http://schemas.microsoft.com/office/word/2016/wordml/cid" xmlns:w16="http://schemas.microsoft.com/office/word/2018/wordml" xmlns:w16sdtdh="http://schemas.microsoft.com/office/word/2020/wordml/sdtdatahash" xmlns:w16se="http://schemas.microsoft.com/office/word/2015/wordml/symex" xmlns:wpg="http://schemas.microsoft.com/office/word/2010/wordprocessingGroup" xmlns:wpi="http://schemas.microsoft.com/office/word/2010/wordprocessingInk" xmlns:wne="http://schemas.microsoft.com/office/word/2006/wordml" xmlns:wps="http://schemas.microsoft.com/office/word/2010/wordprocessingShape" mc:Ignorable="w14 w15 w16se w16cid w16 w16cex w16sdtdh wp14">
   <w:abstractNum w:abstractNumId="0" w15:restartNumberingAfterBreak="0">
+    <w:nsid w:val="0BDE76EA"/>
+    <w:multiLevelType w:val="hybridMultilevel"/>
+    <w:tmpl w:val="A4B2B178"/>
+    <w:lvl w:ilvl="0" w:tplc="04090011">
+      <w:start w:val="1"/>
+      <w:numFmt w:val="decimal"/>
+      <w:lvlText w:val="%1)"/>
+      <w:lvlJc w:val="left"/>
+      <w:pPr>
+        <w:ind w:left="720" w:hanging="360"/>
+      </w:pPr>
+      <w:rPr>
+        <w:rFonts w:hint="default"/>
+      </w:rPr>
+    </w:lvl>
+    <w:lvl w:ilvl="1" w:tplc="04090019" w:tentative="1">
+      <w:start w:val="1"/>
+      <w:numFmt w:val="lowerLetter"/>
+      <w:lvlText w:val="%2."/>
+      <w:lvlJc w:val="left"/>
+      <w:pPr>
+        <w:ind w:left="1440" w:hanging="360"/>
+      </w:pPr>
+    </w:lvl>
+    <w:lvl w:ilvl="2" w:tplc="0409001B" w:tentative="1">
+      <w:start w:val="1"/>
+      <w:numFmt w:val="lowerRoman"/>
+      <w:lvlText w:val="%3."/>
+      <w:lvlJc w:val="right"/>
+      <w:pPr>
+        <w:ind w:left="2160" w:hanging="180"/>
+      </w:pPr>
+    </w:lvl>
+    <w:lvl w:ilvl="3" w:tplc="0409000F" w:tentative="1">
+      <w:start w:val="1"/>
+      <w:numFmt w:val="decimal"/>
+      <w:lvlText w:val="%4."/>
+      <w:lvlJc w:val="left"/>
+      <w:pPr>
+        <w:ind w:left="2880" w:hanging="360"/>
+      </w:pPr>
+    </w:lvl>
+    <w:lvl w:ilvl="4" w:tplc="04090019" w:tentative="1">
+      <w:start w:val="1"/>
+      <w:numFmt w:val="lowerLetter"/>
+      <w:lvlText w:val="%5."/>
+      <w:lvlJc w:val="left"/>
+      <w:pPr>
+        <w:ind w:left="3600" w:hanging="360"/>
+      </w:pPr>
+    </w:lvl>
+    <w:lvl w:ilvl="5" w:tplc="0409001B" w:tentative="1">
+      <w:start w:val="1"/>
+      <w:numFmt w:val="lowerRoman"/>
+      <w:lvlText w:val="%6."/>
+      <w:lvlJc w:val="right"/>
+      <w:pPr>
+        <w:ind w:left="4320" w:hanging="180"/>
+      </w:pPr>
+    </w:lvl>
+    <w:lvl w:ilvl="6" w:tplc="0409000F" w:tentative="1">
+      <w:start w:val="1"/>
+      <w:numFmt w:val="decimal"/>
+      <w:lvlText w:val="%7."/>
+      <w:lvlJc w:val="left"/>
+      <w:pPr>
+        <w:ind w:left="5040" w:hanging="360"/>
+      </w:pPr>
+    </w:lvl>
+    <w:lvl w:ilvl="7" w:tplc="04090019" w:tentative="1">
+      <w:start w:val="1"/>
+      <w:numFmt w:val="lowerLetter"/>
+      <w:lvlText w:val="%8."/>
+      <w:lvlJc w:val="left"/>
+      <w:pPr>
+        <w:ind w:left="5760" w:hanging="360"/>
+      </w:pPr>
+    </w:lvl>
+    <w:lvl w:ilvl="8" w:tplc="0409001B" w:tentative="1">
+      <w:start w:val="1"/>
+      <w:numFmt w:val="lowerRoman"/>
+      <w:lvlText w:val="%9."/>
+      <w:lvlJc w:val="right"/>
+      <w:pPr>
+        <w:ind w:left="6480" w:hanging="180"/>
+      </w:pPr>
+    </w:lvl>
+  </w:abstractNum>
+  <w:abstractNum w:abstractNumId="1" w15:restartNumberingAfterBreak="0">
     <w:nsid w:val="155E786A"/>
     <w:multiLevelType w:val="hybridMultilevel"/>
     <w:tmpl w:val="A898756C"/>
@@ -785,7 +1264,7 @@
       </w:pPr>
     </w:lvl>
   </w:abstractNum>
-  <w:abstractNum w:abstractNumId="1" w15:restartNumberingAfterBreak="0">
+  <w:abstractNum w:abstractNumId="2" w15:restartNumberingAfterBreak="0">
     <w:nsid w:val="37BF635C"/>
     <w:multiLevelType w:val="multilevel"/>
     <w:tmpl w:val="25F8F2E6"/>
@@ -934,7 +1413,7 @@
       </w:rPr>
     </w:lvl>
   </w:abstractNum>
-  <w:abstractNum w:abstractNumId="2" w15:restartNumberingAfterBreak="0">
+  <w:abstractNum w:abstractNumId="3" w15:restartNumberingAfterBreak="0">
     <w:nsid w:val="401951E2"/>
     <w:multiLevelType w:val="hybridMultilevel"/>
     <w:tmpl w:val="281E5B18"/>
@@ -1047,7 +1526,7 @@
       </w:rPr>
     </w:lvl>
   </w:abstractNum>
-  <w:abstractNum w:abstractNumId="3" w15:restartNumberingAfterBreak="0">
+  <w:abstractNum w:abstractNumId="4" w15:restartNumberingAfterBreak="0">
     <w:nsid w:val="61D1675A"/>
     <w:multiLevelType w:val="multilevel"/>
     <w:tmpl w:val="4E2EAB70"/>
@@ -1169,7 +1648,7 @@
       </w:rPr>
     </w:lvl>
   </w:abstractNum>
-  <w:abstractNum w:abstractNumId="4" w15:restartNumberingAfterBreak="0">
+  <w:abstractNum w:abstractNumId="5" w15:restartNumberingAfterBreak="0">
     <w:nsid w:val="772A4CBC"/>
     <w:multiLevelType w:val="hybridMultilevel"/>
     <w:tmpl w:val="F8B6F210"/>
@@ -1283,19 +1762,22 @@
     </w:lvl>
   </w:abstractNum>
   <w:num w:numId="1">
+    <w:abstractNumId w:val="4"/>
+  </w:num>
+  <w:num w:numId="2">
+    <w:abstractNumId w:val="2"/>
+  </w:num>
+  <w:num w:numId="3">
     <w:abstractNumId w:val="3"/>
   </w:num>
-  <w:num w:numId="2">
+  <w:num w:numId="4">
     <w:abstractNumId w:val="1"/>
   </w:num>
-  <w:num w:numId="3">
-    <w:abstractNumId w:val="2"/>
+  <w:num w:numId="5">
+    <w:abstractNumId w:val="5"/>
   </w:num>
-  <w:num w:numId="4">
+  <w:num w:numId="6">
     <w:abstractNumId w:val="0"/>
-  </w:num>
-  <w:num w:numId="5">
-    <w:abstractNumId w:val="4"/>
   </w:num>
 </w:numbering>
 </file>
@@ -1887,6 +2369,18 @@
       <w:contextualSpacing/>
     </w:pPr>
   </w:style>
+  <w:style w:type="character" w:styleId="FollowedHyperlink">
+    <w:name w:val="FollowedHyperlink"/>
+    <w:basedOn w:val="DefaultParagraphFont"/>
+    <w:uiPriority w:val="99"/>
+    <w:semiHidden/>
+    <w:unhideWhenUsed/>
+    <w:rsid w:val="002C2667"/>
+    <w:rPr>
+      <w:color w:val="954F72" w:themeColor="followedHyperlink"/>
+      <w:u w:val="single"/>
+    </w:rPr>
+  </w:style>
 </w:styles>
 </file>
 

</xml_diff>

<commit_message>
adding the third related work
</commit_message>
<xml_diff>
--- a/Pavman-V0-Report.docx
+++ b/Pavman-V0-Report.docx
@@ -9,15 +9,7 @@
       </w:pPr>
       <w:bookmarkStart w:id="0" w:name="_Ref71719096"/>
       <w:r>
-        <w:t xml:space="preserve">MS-Pacman_v0 </w:t>
-      </w:r>
-      <w:proofErr w:type="spellStart"/>
-      <w:r>
-        <w:t>OpenAI</w:t>
-      </w:r>
-      <w:proofErr w:type="spellEnd"/>
-      <w:r>
-        <w:t xml:space="preserve"> GYM DQN-Learning</w:t>
+        <w:t>MS-Pacman_v0 OpenAI GYM DQN-Learning</w:t>
       </w:r>
       <w:bookmarkEnd w:id="0"/>
     </w:p>
@@ -56,13 +48,8 @@
       <w:pPr>
         <w:pStyle w:val="Authors"/>
       </w:pPr>
-      <w:proofErr w:type="spellStart"/>
-      <w:r>
-        <w:t>Neptun</w:t>
-      </w:r>
-      <w:proofErr w:type="spellEnd"/>
-      <w:r>
-        <w:t xml:space="preserve"> ID: LUM2CE</w:t>
+      <w:r>
+        <w:t>Neptun ID: LUM2CE</w:t>
       </w:r>
     </w:p>
     <w:p>
@@ -212,21 +199,13 @@
         <w:t>different implementation</w:t>
       </w:r>
       <w:r>
-        <w:t xml:space="preserve"> of Pacman </w:t>
-      </w:r>
-      <w:proofErr w:type="gramStart"/>
-      <w:r>
-        <w:t xml:space="preserve">game </w:t>
+        <w:t xml:space="preserve"> of Pacman game </w:t>
       </w:r>
       <w:r>
         <w:t xml:space="preserve"> </w:t>
       </w:r>
       <w:r>
-        <w:t>environment</w:t>
-      </w:r>
-      <w:proofErr w:type="gramEnd"/>
-      <w:r>
-        <w:t xml:space="preserve"> in OpenCV library</w:t>
+        <w:t>environment in OpenCV library</w:t>
       </w:r>
       <w:r>
         <w:t xml:space="preserve">, but quite interesting experiments and techniques was applied in the paper. Some experiments were carried out to see the performance of the model in an unseen environment, namely increasing the number of the ghosts which leads to a completely unseen training set for the agent. The performance of the model was expectedly decreased over the number of the ghosts. The model, however, could generalize quite fine in terms of adding </w:t>
@@ -258,7 +237,7 @@
         <w:t>‎</w:t>
       </w:r>
       <w:r>
-        <w:t>1</w:t>
+        <w:t>2</w:t>
       </w:r>
       <w:r>
         <w:fldChar w:fldCharType="end"/>
@@ -289,6 +268,35 @@
       </w:r>
     </w:p>
     <w:p>
+      <w:r>
+        <w:t>An interesting idea was implemented by [</w:t>
+      </w:r>
+      <w:r>
+        <w:fldChar w:fldCharType="begin"/>
+      </w:r>
+      <w:r>
+        <w:instrText xml:space="preserve"> REF _Ref71724106 \n \h </w:instrText>
+      </w:r>
+      <w:r>
+        <w:fldChar w:fldCharType="separate"/>
+      </w:r>
+      <w:r>
+        <w:rPr>
+          <w:cs/>
+        </w:rPr>
+        <w:t>‎</w:t>
+      </w:r>
+      <w:r>
+        <w:t>3</w:t>
+      </w:r>
+      <w:r>
+        <w:fldChar w:fldCharType="end"/>
+      </w:r>
+      <w:r>
+        <w:t>] which records the direction of agent in the learning process and compared the directions with the actions a human would perform in real-life game. According to the paper, the model choses the same action a human would do in the same situation, despite taking the agent far from the seeds it should normally follow.</w:t>
+      </w:r>
+    </w:p>
+    <w:p>
       <w:pPr>
         <w:pStyle w:val="Heading2"/>
       </w:pPr>
@@ -306,43 +314,18 @@
         <w:t>In the game,</w:t>
       </w:r>
       <w:r>
-        <w:t xml:space="preserve"> Pacman is the agent which </w:t>
-      </w:r>
-      <w:proofErr w:type="gramStart"/>
-      <w:r>
-        <w:t>has to</w:t>
-      </w:r>
-      <w:proofErr w:type="gramEnd"/>
-      <w:r>
-        <w:t xml:space="preserve"> collect as much seed as possible while avoiding 4 ghosts moving to catch it in the closed maze field. The agent has 9 possible actions to take in each step</w:t>
-      </w:r>
-      <w:r>
-        <w:t xml:space="preserve"> which include moving up, moving down, moving right, moving left, moving </w:t>
-      </w:r>
-      <w:proofErr w:type="gramStart"/>
-      <w:r>
-        <w:t>diagonally</w:t>
-      </w:r>
-      <w:proofErr w:type="gramEnd"/>
-      <w:r>
-        <w:t xml:space="preserve"> and staying where it is.</w:t>
-      </w:r>
-    </w:p>
-    <w:p>
-      <w:r>
-        <w:lastRenderedPageBreak/>
+        <w:t xml:space="preserve"> Pacman is the agent which has to collect as much seed as possible while avoiding 4 ghosts moving to catch it in the closed maze field. The agent has 9 possible actions to take in each step</w:t>
+      </w:r>
+      <w:r>
+        <w:t xml:space="preserve"> which include moving up, moving down, moving right, moving left, moving diagonally and staying where it is.</w:t>
+      </w:r>
+    </w:p>
+    <w:p>
+      <w:r>
         <w:t>The environment for the problem is provided by the GYM library in python programming language.</w:t>
       </w:r>
       <w:r>
-        <w:t xml:space="preserve"> It takes the action from the agent and returns the new state of the environment after performing the action, as well as the immediate reward of the </w:t>
-      </w:r>
-      <w:proofErr w:type="gramStart"/>
-      <w:r>
-        <w:t>taken action</w:t>
-      </w:r>
-      <w:proofErr w:type="gramEnd"/>
-      <w:r>
-        <w:t xml:space="preserve"> as a feedback to the agent.</w:t>
+        <w:t xml:space="preserve"> It takes the action from the agent and returns the new state of the environment after performing the action, as well as the immediate reward of the taken action as a feedback to the agent.</w:t>
       </w:r>
     </w:p>
     <w:p>
@@ -453,15 +436,7 @@
         </w:numPr>
       </w:pPr>
       <w:r>
-        <w:t xml:space="preserve">Having chosen the action in the previous step, the action is given to GYM and it provides us with the new state of the environment after taking the action, as well as the immediate reward corresponding to the </w:t>
-      </w:r>
-      <w:proofErr w:type="gramStart"/>
-      <w:r>
-        <w:t>taken action</w:t>
-      </w:r>
-      <w:proofErr w:type="gramEnd"/>
-      <w:r>
-        <w:t xml:space="preserve"> and whether the game is finished or not.</w:t>
+        <w:t>Having chosen the action in the previous step, the action is given to GYM and it provides us with the new state of the environment after taking the action, as well as the immediate reward corresponding to the taken action and whether the game is finished or not.</w:t>
       </w:r>
     </w:p>
     <w:p>
@@ -473,20 +448,7 @@
         </w:numPr>
       </w:pPr>
       <w:r>
-        <w:t>After obtaining the above-mentioned parameters from the environment, the parameters are stored in a buffer in the format of (</w:t>
-      </w:r>
-      <w:proofErr w:type="spellStart"/>
-      <w:proofErr w:type="gramStart"/>
-      <w:r>
-        <w:t>s,a</w:t>
-      </w:r>
-      <w:proofErr w:type="gramEnd"/>
-      <w:r>
-        <w:t>,r,s’,d</w:t>
-      </w:r>
-      <w:proofErr w:type="spellEnd"/>
-      <w:r>
-        <w:t>)</w:t>
+        <w:t>After obtaining the above-mentioned parameters from the environment, the parameters are stored in a buffer in the format of (s,a,r,s’,d)</w:t>
       </w:r>
       <w:r>
         <w:t>, where</w:t>
@@ -534,11 +496,7 @@
         <w:t xml:space="preserve">. a’ could be obtained by feeding s’ to the network, while r’ is discounted from r. </w:t>
       </w:r>
       <w:r>
-        <w:t>Having r’ and a</w:t>
-      </w:r>
-      <w:proofErr w:type="gramStart"/>
-      <w:r>
-        <w:t>’</w:t>
+        <w:t>Having r’ and a’</w:t>
       </w:r>
       <w:r>
         <w:t xml:space="preserve"> </w:t>
@@ -547,11 +505,7 @@
         <w:t>,</w:t>
       </w:r>
       <w:r>
-        <w:t>loss</w:t>
-      </w:r>
-      <w:proofErr w:type="gramEnd"/>
-      <w:r>
-        <w:t xml:space="preserve"> can be </w:t>
+        <w:t xml:space="preserve">loss can be </w:t>
       </w:r>
       <w:r>
         <w:t>calculated</w:t>
@@ -568,21 +522,8 @@
           <w:numId w:val="4"/>
         </w:numPr>
       </w:pPr>
-      <w:proofErr w:type="gramStart"/>
-      <w:r>
-        <w:t>Finally</w:t>
-      </w:r>
-      <w:proofErr w:type="gramEnd"/>
-      <w:r>
-        <w:t xml:space="preserve"> when the training process is finished, the network can be used by the agent to play the game and evaluate the score of the agent. This is done by feeding the current state to the network and choose the action according to </w:t>
-      </w:r>
-      <w:proofErr w:type="gramStart"/>
-      <w:r>
-        <w:t>the  probability</w:t>
-      </w:r>
-      <w:proofErr w:type="gramEnd"/>
-      <w:r>
-        <w:t xml:space="preserve"> tensor provided by the network.</w:t>
+      <w:r>
+        <w:t>Finally when the training process is finished, the network can be used by the agent to play the game and evaluate the score of the agent. This is done by feeding the current state to the network and choose the action according to the  probability tensor provided by the network.</w:t>
       </w:r>
     </w:p>
     <w:p>
@@ -605,19 +546,18 @@
         <w:t>may result</w:t>
       </w:r>
       <w:r>
-        <w:t xml:space="preserve"> to low performance of the model as it updates the weights when nothing much has changed. As a result, the model weights are updated every </w:t>
+        <w:t xml:space="preserve"> to low performance of the model as it updates the weights when nothing much has </w:t>
+      </w:r>
+      <w:r>
+        <w:lastRenderedPageBreak/>
+        <w:t xml:space="preserve">changed. As a result, the model weights are updated every </w:t>
       </w:r>
       <w:r>
         <w:t>n</w:t>
       </w:r>
       <w:r>
-        <w:t xml:space="preserve"> </w:t>
-      </w:r>
-      <w:proofErr w:type="gramStart"/>
-      <w:r>
-        <w:t>steps</w:t>
-      </w:r>
-      <w:proofErr w:type="gramEnd"/>
+        <w:t xml:space="preserve"> steps</w:t>
+      </w:r>
       <w:r>
         <w:t xml:space="preserve"> which is experimented in the experiment section to obtain the optimal n</w:t>
       </w:r>
@@ -649,11 +589,7 @@
         <w:t>n</w:t>
       </w:r>
       <w:r>
-        <w:t xml:space="preserve"> steps in the training process, while the main network weights are copied to the target network every 100 steps. The correct frequency of copying the main network weight to the target network is obtained by trial and error to 100 </w:t>
-      </w:r>
-      <w:r>
-        <w:lastRenderedPageBreak/>
-        <w:t>steps. According to [], having these two different networks is beneficial in terms of stability in the learning process and helps the model to learn effectively.</w:t>
+        <w:t xml:space="preserve"> steps in the training process, while the main network weights are copied to the target network every 100 steps. The correct frequency of copying the main network weight to the target network is obtained by trial and error to 100 steps. According to [], having these two different networks is beneficial in terms of stability in the learning process and helps the model to learn effectively.</w:t>
       </w:r>
     </w:p>
     <w:p>
@@ -668,15 +604,7 @@
         <w:t>The environment in the game is fully observable but the gameplay of the ghosts is not deterministic and varies from episode to another</w:t>
       </w:r>
       <w:r>
-        <w:t xml:space="preserve"> and the performance of the model </w:t>
-      </w:r>
-      <w:proofErr w:type="spellStart"/>
-      <w:r>
-        <w:t>can not</w:t>
-      </w:r>
-      <w:proofErr w:type="spellEnd"/>
-      <w:r>
-        <w:t xml:space="preserve"> be compared with another model by first look. It is possible that an optimal model achieves low scores on some </w:t>
+        <w:t xml:space="preserve"> and the performance of the model can not be compared with another model by first look. It is possible that an optimal model achieves low scores on some </w:t>
       </w:r>
       <w:r>
         <w:t>episodes,</w:t>
@@ -685,15 +613,7 @@
         <w:t xml:space="preserve"> but its overall performance is better that others.</w:t>
       </w:r>
       <w:r>
-        <w:t xml:space="preserve"> Hence, apart from the rewards achieved by the agent in all the episodes, the average reward of the agent, the maximum achieved reward and the number of high </w:t>
-      </w:r>
-      <w:proofErr w:type="gramStart"/>
-      <w:r>
-        <w:t>scores(</w:t>
-      </w:r>
-      <w:proofErr w:type="gramEnd"/>
-      <w:r>
-        <w:t>higher than a certain threshold) is also calculated to compare different models with different hyper parameters meaningfully.</w:t>
+        <w:t xml:space="preserve"> Hence, apart from the rewards achieved by the agent in all the episodes, the average reward of the agent, the maximum achieved reward and the number of high scores(higher than a certain threshold) is also calculated to compare different models with different hyper parameters meaningfully.</w:t>
       </w:r>
       <w:r>
         <w:t xml:space="preserve"> The threshold is set to </w:t>
@@ -738,15 +658,7 @@
         <w:t xml:space="preserve"> in the IPython file format and it is executed on Google Colab service. The original model uses 3 convolutional layers with kernel size of (8,8), (4,4) and (3,3)</w:t>
       </w:r>
       <w:r>
-        <w:t xml:space="preserve"> with strides 4,2 and </w:t>
-      </w:r>
-      <w:proofErr w:type="gramStart"/>
-      <w:r>
-        <w:t>1</w:t>
-      </w:r>
-      <w:proofErr w:type="gramEnd"/>
-      <w:r>
-        <w:t xml:space="preserve"> respectively. As the input image to the model is relatively small, no pooling layer is added to the model. </w:t>
+        <w:t xml:space="preserve"> with strides 4,2 and 1 respectively. As the input image to the model is relatively small, no pooling layer is added to the model. </w:t>
       </w:r>
     </w:p>
     <w:p/>
@@ -779,15 +691,7 @@
         <w:t>In the code, l</w:t>
       </w:r>
       <w:r>
-        <w:t xml:space="preserve">earning rate is set to 0.001 and the epsilon value is 0.5. The number of episodes is initially set to 800 episodes. With the default hyperparameters, the model could achieve the average reward of    </w:t>
-      </w:r>
-      <w:proofErr w:type="gramStart"/>
-      <w:r>
-        <w:t>and  of</w:t>
-      </w:r>
-      <w:proofErr w:type="gramEnd"/>
-      <w:r>
-        <w:t xml:space="preserve"> scores were higher than the threshold.</w:t>
+        <w:t>earning rate is set to 0.001 and the epsilon value is 0.5. The number of episodes is initially set to 800 episodes. With the default hyperparameters, the model could achieve the average reward of    and  of scores were higher than the threshold.</w:t>
       </w:r>
     </w:p>
     <w:p/>
@@ -863,15 +767,11 @@
         <w:t xml:space="preserve">3,3) and (2,2) from the top layer to the last convolutional layer. The stride size was also decreased to 2 for the first two layers and </w:t>
       </w:r>
       <w:r>
-        <w:t xml:space="preserve">1 for the next three layers. The epsilon number is also </w:t>
-      </w:r>
-      <w:proofErr w:type="spellStart"/>
-      <w:r>
-        <w:t>ste</w:t>
-      </w:r>
-      <w:proofErr w:type="spellEnd"/>
-      <w:r>
-        <w:t xml:space="preserve"> to 1 to force the agent to do more explorations at the beginning which leads to more exploration and hence, learning more. Buffer size is also increased to 40000. The result from the above-mentioned modification is as following:</w:t>
+        <w:t xml:space="preserve">1 for the next three layers. The epsilon number is also ste to 1 to force the agent to do more explorations at the beginning which leads to </w:t>
+      </w:r>
+      <w:r>
+        <w:lastRenderedPageBreak/>
+        <w:t>more exploration and hence, learning more. Buffer size is also increased to 40000. The result from the above-mentioned modification is as following:</w:t>
       </w:r>
     </w:p>
     <w:p>
@@ -914,36 +814,7 @@
         <w:rPr>
           <w:shd w:val="clear" w:color="auto" w:fill="FFFFFF"/>
         </w:rPr>
-        <w:lastRenderedPageBreak/>
-        <w:t xml:space="preserve">van der </w:t>
-      </w:r>
-      <w:proofErr w:type="spellStart"/>
-      <w:r>
-        <w:rPr>
-          <w:shd w:val="clear" w:color="auto" w:fill="FFFFFF"/>
-        </w:rPr>
-        <w:t>Ouderaa</w:t>
-      </w:r>
-      <w:proofErr w:type="spellEnd"/>
-      <w:r>
-        <w:rPr>
-          <w:shd w:val="clear" w:color="auto" w:fill="FFFFFF"/>
-        </w:rPr>
-        <w:t xml:space="preserve">, Tycho. "Deep reinforcement learning in </w:t>
-      </w:r>
-      <w:proofErr w:type="spellStart"/>
-      <w:r>
-        <w:rPr>
-          <w:shd w:val="clear" w:color="auto" w:fill="FFFFFF"/>
-        </w:rPr>
-        <w:t>pac</w:t>
-      </w:r>
-      <w:proofErr w:type="spellEnd"/>
-      <w:r>
-        <w:rPr>
-          <w:shd w:val="clear" w:color="auto" w:fill="FFFFFF"/>
-        </w:rPr>
-        <w:t>-man." </w:t>
+        <w:t>van der Ouderaa, Tycho. "Deep reinforcement learning in pac-man." </w:t>
       </w:r>
       <w:r>
         <w:rPr>
@@ -963,57 +834,31 @@
     <w:p>
       <w:pPr>
         <w:pStyle w:val="Heading4"/>
-      </w:pPr>
-      <w:bookmarkStart w:id="2" w:name="_Ref71722101"/>
-      <w:r>
         <w:rPr>
           <w:shd w:val="clear" w:color="auto" w:fill="FFFFFF"/>
         </w:rPr>
-        <w:t xml:space="preserve">Spalding, Holt, Oliver Newland, and </w:t>
-      </w:r>
-      <w:proofErr w:type="spellStart"/>
+      </w:pPr>
+      <w:bookmarkStart w:id="2" w:name="_Ref71722101"/>
       <w:r>
         <w:rPr>
           <w:shd w:val="clear" w:color="auto" w:fill="FFFFFF"/>
         </w:rPr>
-        <w:t>Jivko</w:t>
-      </w:r>
-      <w:proofErr w:type="spellEnd"/>
+        <w:t>Spalding, Holt, Oliver Newland, and Jivko Sinapov. "Investigation Of The Effects Of Character-centric Cropping On Pacman DQN Performance." (2018).</w:t>
+      </w:r>
+      <w:bookmarkEnd w:id="2"/>
+    </w:p>
+    <w:p>
+      <w:pPr>
+        <w:pStyle w:val="Heading4"/>
+      </w:pPr>
+      <w:bookmarkStart w:id="3" w:name="_Ref71724106"/>
       <w:r>
         <w:rPr>
           <w:shd w:val="clear" w:color="auto" w:fill="FFFFFF"/>
         </w:rPr>
-        <w:t xml:space="preserve"> </w:t>
-      </w:r>
-      <w:proofErr w:type="spellStart"/>
-      <w:r>
-        <w:rPr>
-          <w:shd w:val="clear" w:color="auto" w:fill="FFFFFF"/>
-        </w:rPr>
-        <w:t>Sinapov</w:t>
-      </w:r>
-      <w:proofErr w:type="spellEnd"/>
-      <w:r>
-        <w:rPr>
-          <w:shd w:val="clear" w:color="auto" w:fill="FFFFFF"/>
-        </w:rPr>
-        <w:t xml:space="preserve">. "Investigation </w:t>
-      </w:r>
-      <w:proofErr w:type="gramStart"/>
-      <w:r>
-        <w:rPr>
-          <w:shd w:val="clear" w:color="auto" w:fill="FFFFFF"/>
-        </w:rPr>
-        <w:t>Of</w:t>
-      </w:r>
-      <w:proofErr w:type="gramEnd"/>
-      <w:r>
-        <w:rPr>
-          <w:shd w:val="clear" w:color="auto" w:fill="FFFFFF"/>
-        </w:rPr>
-        <w:t xml:space="preserve"> The Effects Of Character-centric Cropping On Pacman DQN Performance." (2018).</w:t>
-      </w:r>
-      <w:bookmarkEnd w:id="2"/>
+        <w:t>Kelvin, Mak Jeffrey, and Dirk Schneiders. "Learning to Play Computer Games with Deep Learning and Reinforcement Learning." (2018).</w:t>
+      </w:r>
+      <w:bookmarkEnd w:id="3"/>
     </w:p>
     <w:p>
       <w:pPr>

</xml_diff>

<commit_message>
adding the 4th related work
</commit_message>
<xml_diff>
--- a/Pavman-V0-Report.docx
+++ b/Pavman-V0-Report.docx
@@ -9,7 +9,15 @@
       </w:pPr>
       <w:bookmarkStart w:id="0" w:name="_Ref71719096"/>
       <w:r>
-        <w:t>MS-Pacman_v0 OpenAI GYM DQN-Learning</w:t>
+        <w:t xml:space="preserve">MS-Pacman_v0 </w:t>
+      </w:r>
+      <w:proofErr w:type="spellStart"/>
+      <w:r>
+        <w:t>OpenAI</w:t>
+      </w:r>
+      <w:proofErr w:type="spellEnd"/>
+      <w:r>
+        <w:t xml:space="preserve"> GYM DQN-Learning</w:t>
       </w:r>
       <w:bookmarkEnd w:id="0"/>
     </w:p>
@@ -32,7 +40,7 @@
       <w:r>
         <w:t xml:space="preserve">e-mail: </w:t>
       </w:r>
-      <w:hyperlink r:id="rId7" w:history="1">
+      <w:hyperlink r:id="rId8" w:history="1">
         <w:r>
           <w:rPr>
             <w:rStyle w:val="Hyperlink"/>
@@ -48,8 +56,13 @@
       <w:pPr>
         <w:pStyle w:val="Authors"/>
       </w:pPr>
-      <w:r>
-        <w:t>Neptun ID: LUM2CE</w:t>
+      <w:proofErr w:type="spellStart"/>
+      <w:r>
+        <w:t>Neptun</w:t>
+      </w:r>
+      <w:proofErr w:type="spellEnd"/>
+      <w:r>
+        <w:t xml:space="preserve"> ID: LUM2CE</w:t>
       </w:r>
     </w:p>
     <w:p>
@@ -155,10 +168,6 @@
         <w:t xml:space="preserve"> </w:t>
       </w:r>
     </w:p>
-    <w:p/>
-    <w:p/>
-    <w:p/>
-    <w:p/>
     <w:p>
       <w:pPr>
         <w:pStyle w:val="Heading2"/>
@@ -199,13 +208,13 @@
         <w:t>different implementation</w:t>
       </w:r>
       <w:r>
-        <w:t xml:space="preserve"> of Pacman game </w:t>
-      </w:r>
-      <w:r>
-        <w:t xml:space="preserve"> </w:t>
-      </w:r>
-      <w:r>
-        <w:t>environment in OpenCV library</w:t>
+        <w:t xml:space="preserve"> of Pacman </w:t>
+      </w:r>
+      <w:r>
+        <w:t>game environment</w:t>
+      </w:r>
+      <w:r>
+        <w:t xml:space="preserve"> in OpenCV library</w:t>
       </w:r>
       <w:r>
         <w:t xml:space="preserve">, but quite interesting experiments and techniques was applied in the paper. Some experiments were carried out to see the performance of the model in an unseen environment, namely increasing the number of the ghosts which leads to a completely unseen training set for the agent. The performance of the model was expectedly decreased over the number of the ghosts. The model, however, could generalize quite fine in terms of adding </w:t>
@@ -297,6 +306,41 @@
       </w:r>
     </w:p>
     <w:p>
+      <w:r>
+        <w:t>Three different grid-size were tested in [</w:t>
+      </w:r>
+      <w:r>
+        <w:fldChar w:fldCharType="begin"/>
+      </w:r>
+      <w:r>
+        <w:instrText xml:space="preserve"> REF _Ref71725381 \n \h </w:instrText>
+      </w:r>
+      <w:r>
+        <w:fldChar w:fldCharType="separate"/>
+      </w:r>
+      <w:r>
+        <w:rPr>
+          <w:cs/>
+        </w:rPr>
+        <w:t>‎</w:t>
+      </w:r>
+      <w:r>
+        <w:t>4</w:t>
+      </w:r>
+      <w:r>
+        <w:fldChar w:fldCharType="end"/>
+      </w:r>
+      <w:r>
+        <w:t xml:space="preserve">] to compare the performance of Q-learning, DQN and approximate Q-learning with each grid size. Although Q-learning performed well in small size grid game, it failed to achieve a good result in bigger space input grid. </w:t>
+      </w:r>
+      <w:r>
+        <w:t>Also,</w:t>
+      </w:r>
+      <w:r>
+        <w:t xml:space="preserve"> approximate Q-learning was utilized to use some hand-crafted features to boost the performance of the agent. Some features turned out to help the model like the number of active ghosts or the distance to the closest food (seed).</w:t>
+      </w:r>
+    </w:p>
+    <w:p>
       <w:pPr>
         <w:pStyle w:val="Heading2"/>
       </w:pPr>
@@ -314,10 +358,26 @@
         <w:t>In the game,</w:t>
       </w:r>
       <w:r>
-        <w:t xml:space="preserve"> Pacman is the agent which has to collect as much seed as possible while avoiding 4 ghosts moving to catch it in the closed maze field. The agent has 9 possible actions to take in each step</w:t>
-      </w:r>
-      <w:r>
-        <w:t xml:space="preserve"> which include moving up, moving down, moving right, moving left, moving diagonally and staying where it is.</w:t>
+        <w:t xml:space="preserve"> Pacman is the agent which </w:t>
+      </w:r>
+      <w:r>
+        <w:t>must</w:t>
+      </w:r>
+      <w:r>
+        <w:t xml:space="preserve"> collect as much seed as possible while avoiding 4 ghosts moving to catch it in the closed maze field. The agent has 9 possible actions to take in each step</w:t>
+      </w:r>
+      <w:r>
+        <w:t xml:space="preserve"> which </w:t>
+      </w:r>
+      <w:r>
+        <w:lastRenderedPageBreak/>
+        <w:t xml:space="preserve">include moving up, moving down, moving right, moving left, moving </w:t>
+      </w:r>
+      <w:r>
+        <w:t>diagonally,</w:t>
+      </w:r>
+      <w:r>
+        <w:t xml:space="preserve"> and staying where it is.</w:t>
       </w:r>
     </w:p>
     <w:p>
@@ -448,7 +508,15 @@
         </w:numPr>
       </w:pPr>
       <w:r>
-        <w:t>After obtaining the above-mentioned parameters from the environment, the parameters are stored in a buffer in the format of (s,a,r,s’,d)</w:t>
+        <w:t>After obtaining the above-mentioned parameters from the environment, the parameters are stored in a buffer in the format of (</w:t>
+      </w:r>
+      <w:proofErr w:type="spellStart"/>
+      <w:r>
+        <w:t>s,a,r,s’,d</w:t>
+      </w:r>
+      <w:proofErr w:type="spellEnd"/>
+      <w:r>
+        <w:t>)</w:t>
       </w:r>
       <w:r>
         <w:t>, where</w:t>
@@ -496,16 +564,13 @@
         <w:t xml:space="preserve">. a’ could be obtained by feeding s’ to the network, while r’ is discounted from r. </w:t>
       </w:r>
       <w:r>
-        <w:t>Having r’ and a’</w:t>
-      </w:r>
-      <w:r>
-        <w:t xml:space="preserve"> </w:t>
-      </w:r>
-      <w:r>
-        <w:t>,</w:t>
-      </w:r>
-      <w:r>
-        <w:t xml:space="preserve">loss can be </w:t>
+        <w:t>Having r’ and a</w:t>
+      </w:r>
+      <w:r>
+        <w:t>’, loss</w:t>
+      </w:r>
+      <w:r>
+        <w:t xml:space="preserve"> can be </w:t>
       </w:r>
       <w:r>
         <w:t>calculated</w:t>
@@ -523,7 +588,16 @@
         </w:numPr>
       </w:pPr>
       <w:r>
-        <w:t>Finally when the training process is finished, the network can be used by the agent to play the game and evaluate the score of the agent. This is done by feeding the current state to the network and choose the action according to the  probability tensor provided by the network.</w:t>
+        <w:t>Finally,</w:t>
+      </w:r>
+      <w:r>
+        <w:t xml:space="preserve"> when the training process is finished, the network can be used by the agent to play the game and evaluate the score of the agent. This is done by feeding the current state to the network and choose the action according to </w:t>
+      </w:r>
+      <w:r>
+        <w:t>the probability</w:t>
+      </w:r>
+      <w:r>
+        <w:t xml:space="preserve"> tensor provided by the network.</w:t>
       </w:r>
     </w:p>
     <w:p>
@@ -546,11 +620,7 @@
         <w:t>may result</w:t>
       </w:r>
       <w:r>
-        <w:t xml:space="preserve"> to low performance of the model as it updates the weights when nothing much has </w:t>
-      </w:r>
-      <w:r>
-        <w:lastRenderedPageBreak/>
-        <w:t xml:space="preserve">changed. As a result, the model weights are updated every </w:t>
+        <w:t xml:space="preserve"> to low performance of the model as it updates the weights when nothing much has changed. As a result, the model weights are updated every </w:t>
       </w:r>
       <w:r>
         <w:t>n</w:t>
@@ -604,7 +674,17 @@
         <w:t>The environment in the game is fully observable but the gameplay of the ghosts is not deterministic and varies from episode to another</w:t>
       </w:r>
       <w:r>
-        <w:t xml:space="preserve"> and the performance of the model can not be compared with another model by first look. It is possible that an optimal model achieves low scores on some </w:t>
+        <w:t xml:space="preserve"> and the performance of the model </w:t>
+      </w:r>
+      <w:r>
+        <w:t>cannot</w:t>
+      </w:r>
+      <w:r>
+        <w:t xml:space="preserve"> be compared with another model by first look. It is possible that an optimal model achieves low </w:t>
+      </w:r>
+      <w:r>
+        <w:lastRenderedPageBreak/>
+        <w:t xml:space="preserve">scores on some </w:t>
       </w:r>
       <w:r>
         <w:t>episodes,</w:t>
@@ -613,7 +693,13 @@
         <w:t xml:space="preserve"> but its overall performance is better that others.</w:t>
       </w:r>
       <w:r>
-        <w:t xml:space="preserve"> Hence, apart from the rewards achieved by the agent in all the episodes, the average reward of the agent, the maximum achieved reward and the number of high scores(higher than a certain threshold) is also calculated to compare different models with different hyper parameters meaningfully.</w:t>
+        <w:t xml:space="preserve"> Hence, apart from the rewards achieved by the agent in all the episodes, the average reward of the agent, the maximum achieved reward and the number of high </w:t>
+      </w:r>
+      <w:r>
+        <w:t>scores (</w:t>
+      </w:r>
+      <w:r>
+        <w:t>higher than a certain threshold) is also calculated to compare different models with different hyper parameters meaningfully.</w:t>
       </w:r>
       <w:r>
         <w:t xml:space="preserve"> The threshold is set to </w:t>
@@ -634,7 +720,7 @@
       <w:r>
         <w:t xml:space="preserve">The code for the model is taken from </w:t>
       </w:r>
-      <w:hyperlink r:id="rId8" w:history="1">
+      <w:hyperlink r:id="rId9" w:history="1">
         <w:r>
           <w:rPr>
             <w:rStyle w:val="Hyperlink"/>
@@ -661,23 +747,6 @@
         <w:t xml:space="preserve"> with strides 4,2 and 1 respectively. As the input image to the model is relatively small, no pooling layer is added to the model. </w:t>
       </w:r>
     </w:p>
-    <w:p/>
-    <w:p>
-      <w:r>
-        <w:t xml:space="preserve"> </w:t>
-      </w:r>
-    </w:p>
-    <w:p/>
-    <w:p>
-      <w:pPr>
-        <w:pStyle w:val="Heading3"/>
-      </w:pPr>
-      <w:r>
-        <w:t xml:space="preserve"> </w:t>
-      </w:r>
-    </w:p>
-    <w:p/>
-    <w:p/>
     <w:p>
       <w:pPr>
         <w:pStyle w:val="Heading2"/>
@@ -694,7 +763,6 @@
         <w:t>earning rate is set to 0.001 and the epsilon value is 0.5. The number of episodes is initially set to 800 episodes. With the default hyperparameters, the model could achieve the average reward of    and  of scores were higher than the threshold.</w:t>
       </w:r>
     </w:p>
-    <w:p/>
     <w:p>
       <w:pPr>
         <w:pStyle w:val="Heading3"/>
@@ -767,17 +835,24 @@
         <w:t xml:space="preserve">3,3) and (2,2) from the top layer to the last convolutional layer. The stride size was also decreased to 2 for the first two layers and </w:t>
       </w:r>
       <w:r>
-        <w:t xml:space="preserve">1 for the next three layers. The epsilon number is also ste to 1 to force the agent to do more explorations at the beginning which leads to </w:t>
-      </w:r>
-      <w:r>
-        <w:lastRenderedPageBreak/>
-        <w:t>more exploration and hence, learning more. Buffer size is also increased to 40000. The result from the above-mentioned modification is as following:</w:t>
-      </w:r>
-    </w:p>
-    <w:p>
-      <w:pPr>
-        <w:pStyle w:val="ListParagraph"/>
-      </w:pPr>
+        <w:t xml:space="preserve">1 for the next three layers. The epsilon number is also </w:t>
+      </w:r>
+      <w:proofErr w:type="spellStart"/>
+      <w:r>
+        <w:t>ste</w:t>
+      </w:r>
+      <w:proofErr w:type="spellEnd"/>
+      <w:r>
+        <w:t xml:space="preserve"> to 1 to force the agent to do more explorations at the beginning which leads to more exploration and hence, learning more. Buffer size is also increased to 40000. The result from the above-mentioned modification is as following:</w:t>
+      </w:r>
+    </w:p>
+    <w:p>
+      <w:pPr>
+        <w:pStyle w:val="Heading2"/>
+      </w:pPr>
+      <w:r>
+        <w:t>Conclusion, further work</w:t>
+      </w:r>
     </w:p>
     <w:p/>
     <w:p>
@@ -785,15 +860,6 @@
         <w:pStyle w:val="Heading2"/>
       </w:pPr>
       <w:r>
-        <w:t>Conclusion, further work</w:t>
-      </w:r>
-    </w:p>
-    <w:p/>
-    <w:p>
-      <w:pPr>
-        <w:pStyle w:val="Heading2"/>
-      </w:pPr>
-      <w:r>
         <w:t>References</w:t>
       </w:r>
     </w:p>
@@ -814,7 +880,35 @@
         <w:rPr>
           <w:shd w:val="clear" w:color="auto" w:fill="FFFFFF"/>
         </w:rPr>
-        <w:t>van der Ouderaa, Tycho. "Deep reinforcement learning in pac-man." </w:t>
+        <w:t xml:space="preserve">van der </w:t>
+      </w:r>
+      <w:proofErr w:type="spellStart"/>
+      <w:r>
+        <w:rPr>
+          <w:shd w:val="clear" w:color="auto" w:fill="FFFFFF"/>
+        </w:rPr>
+        <w:t>Ouderaa</w:t>
+      </w:r>
+      <w:proofErr w:type="spellEnd"/>
+      <w:r>
+        <w:rPr>
+          <w:shd w:val="clear" w:color="auto" w:fill="FFFFFF"/>
+        </w:rPr>
+        <w:t xml:space="preserve">, Tycho. "Deep reinforcement learning in </w:t>
+      </w:r>
+      <w:proofErr w:type="spellStart"/>
+      <w:r>
+        <w:rPr>
+          <w:shd w:val="clear" w:color="auto" w:fill="FFFFFF"/>
+        </w:rPr>
+        <w:t>pac</w:t>
+      </w:r>
+      <w:proofErr w:type="spellEnd"/>
+      <w:r>
+        <w:rPr>
+          <w:shd w:val="clear" w:color="auto" w:fill="FFFFFF"/>
+        </w:rPr>
+        <w:t>-man." </w:t>
       </w:r>
       <w:r>
         <w:rPr>
@@ -843,22 +937,130 @@
         <w:rPr>
           <w:shd w:val="clear" w:color="auto" w:fill="FFFFFF"/>
         </w:rPr>
-        <w:t>Spalding, Holt, Oliver Newland, and Jivko Sinapov. "Investigation Of The Effects Of Character-centric Cropping On Pacman DQN Performance." (2018).</w:t>
+        <w:t xml:space="preserve">Spalding, Holt, Oliver Newland, and </w:t>
+      </w:r>
+      <w:proofErr w:type="spellStart"/>
+      <w:r>
+        <w:rPr>
+          <w:shd w:val="clear" w:color="auto" w:fill="FFFFFF"/>
+        </w:rPr>
+        <w:t>Jivko</w:t>
+      </w:r>
+      <w:proofErr w:type="spellEnd"/>
+      <w:r>
+        <w:rPr>
+          <w:shd w:val="clear" w:color="auto" w:fill="FFFFFF"/>
+        </w:rPr>
+        <w:t xml:space="preserve"> </w:t>
+      </w:r>
+      <w:proofErr w:type="spellStart"/>
+      <w:r>
+        <w:rPr>
+          <w:shd w:val="clear" w:color="auto" w:fill="FFFFFF"/>
+        </w:rPr>
+        <w:t>Sinapov</w:t>
+      </w:r>
+      <w:proofErr w:type="spellEnd"/>
+      <w:r>
+        <w:rPr>
+          <w:shd w:val="clear" w:color="auto" w:fill="FFFFFF"/>
+        </w:rPr>
+        <w:t>. "Investigation Of The Effects Of Character-centric Cropping On Pacman DQN Performance." (2018).</w:t>
       </w:r>
       <w:bookmarkEnd w:id="2"/>
     </w:p>
     <w:p>
       <w:pPr>
         <w:pStyle w:val="Heading4"/>
+        <w:rPr>
+          <w:shd w:val="clear" w:color="auto" w:fill="FFFFFF"/>
+        </w:rPr>
       </w:pPr>
       <w:bookmarkStart w:id="3" w:name="_Ref71724106"/>
       <w:r>
         <w:rPr>
           <w:shd w:val="clear" w:color="auto" w:fill="FFFFFF"/>
         </w:rPr>
-        <w:t>Kelvin, Mak Jeffrey, and Dirk Schneiders. "Learning to Play Computer Games with Deep Learning and Reinforcement Learning." (2018).</w:t>
+        <w:t xml:space="preserve">Kelvin, </w:t>
+      </w:r>
+      <w:proofErr w:type="spellStart"/>
+      <w:r>
+        <w:rPr>
+          <w:shd w:val="clear" w:color="auto" w:fill="FFFFFF"/>
+        </w:rPr>
+        <w:t>Mak</w:t>
+      </w:r>
+      <w:proofErr w:type="spellEnd"/>
+      <w:r>
+        <w:rPr>
+          <w:shd w:val="clear" w:color="auto" w:fill="FFFFFF"/>
+        </w:rPr>
+        <w:t xml:space="preserve"> Jeffrey, and Dirk Schneiders. "Learning to Play Computer Games with Deep Learning and Reinforcement Learning." (2018).</w:t>
       </w:r>
       <w:bookmarkEnd w:id="3"/>
+    </w:p>
+    <w:p>
+      <w:pPr>
+        <w:pStyle w:val="Heading4"/>
+      </w:pPr>
+      <w:bookmarkStart w:id="4" w:name="_Ref71725381"/>
+      <w:proofErr w:type="spellStart"/>
+      <w:r>
+        <w:rPr>
+          <w:shd w:val="clear" w:color="auto" w:fill="FFFFFF"/>
+        </w:rPr>
+        <w:t>Gnanasekaran</w:t>
+      </w:r>
+      <w:proofErr w:type="spellEnd"/>
+      <w:r>
+        <w:rPr>
+          <w:shd w:val="clear" w:color="auto" w:fill="FFFFFF"/>
+        </w:rPr>
+        <w:t xml:space="preserve">, </w:t>
+      </w:r>
+      <w:proofErr w:type="spellStart"/>
+      <w:r>
+        <w:rPr>
+          <w:shd w:val="clear" w:color="auto" w:fill="FFFFFF"/>
+        </w:rPr>
+        <w:t>Abeynaya</w:t>
+      </w:r>
+      <w:proofErr w:type="spellEnd"/>
+      <w:r>
+        <w:rPr>
+          <w:shd w:val="clear" w:color="auto" w:fill="FFFFFF"/>
+        </w:rPr>
+        <w:t xml:space="preserve">, Jordi </w:t>
+      </w:r>
+      <w:proofErr w:type="spellStart"/>
+      <w:r>
+        <w:rPr>
+          <w:shd w:val="clear" w:color="auto" w:fill="FFFFFF"/>
+        </w:rPr>
+        <w:t>Feliu</w:t>
+      </w:r>
+      <w:proofErr w:type="spellEnd"/>
+      <w:r>
+        <w:rPr>
+          <w:shd w:val="clear" w:color="auto" w:fill="FFFFFF"/>
+        </w:rPr>
+        <w:t xml:space="preserve"> </w:t>
+      </w:r>
+      <w:proofErr w:type="spellStart"/>
+      <w:r>
+        <w:rPr>
+          <w:shd w:val="clear" w:color="auto" w:fill="FFFFFF"/>
+        </w:rPr>
+        <w:t>Faba</w:t>
+      </w:r>
+      <w:proofErr w:type="spellEnd"/>
+      <w:r>
+        <w:rPr>
+          <w:shd w:val="clear" w:color="auto" w:fill="FFFFFF"/>
+        </w:rPr>
+        <w:t>, and Jing An. "Reinforcement Learning in Pacman." (2017): 1-6.</w:t>
+      </w:r>
+      <w:bookmarkEnd w:id="4"/>
     </w:p>
     <w:p>
       <w:pPr>
@@ -872,8 +1074,9 @@
     <w:sectPr>
       <w:type w:val="continuous"/>
       <w:pgSz w:w="11907" w:h="16840" w:code="9"/>
-      <w:pgMar w:top="1440" w:right="1440" w:bottom="1440" w:left="1985" w:header="720" w:footer="720" w:gutter="0"/>
+      <w:pgMar w:top="1440" w:right="1080" w:bottom="1440" w:left="1080" w:header="720" w:footer="720" w:gutter="0"/>
       <w:cols w:space="720"/>
+      <w:docGrid w:linePitch="326"/>
     </w:sectPr>
   </w:body>
 </w:document>
@@ -2522,4 +2725,16 @@
     </a:ext>
   </a:extLst>
 </a:theme>
+</file>
+
+<file path=customXml/item1.xml><?xml version="1.0" encoding="utf-8"?>
+<b:Sources xmlns:b="http://schemas.openxmlformats.org/officeDocument/2006/bibliography" xmlns="http://schemas.openxmlformats.org/officeDocument/2006/bibliography" SelectedStyle="\APASixthEditionOfficeOnline.xsl" StyleName="APA" Version="6"/>
+</file>
+
+<file path=customXml/itemProps1.xml><?xml version="1.0" encoding="utf-8"?>
+<ds:datastoreItem xmlns:ds="http://schemas.openxmlformats.org/officeDocument/2006/customXml" ds:itemID="{E1740B86-E3BC-4034-81B9-09F397916BCC}">
+  <ds:schemaRefs>
+    <ds:schemaRef ds:uri="http://schemas.openxmlformats.org/officeDocument/2006/bibliography"/>
+  </ds:schemaRefs>
+</ds:datastoreItem>
 </file>
</xml_diff>

<commit_message>
adding the reprot.only the third experiment is left
</commit_message>
<xml_diff>
--- a/Pavman-V0-Report.docx
+++ b/Pavman-V0-Report.docx
@@ -9,15 +9,7 @@
       </w:pPr>
       <w:bookmarkStart w:id="0" w:name="_Ref71719096"/>
       <w:r>
-        <w:t xml:space="preserve">MS-Pacman_v0 </w:t>
-      </w:r>
-      <w:proofErr w:type="spellStart"/>
-      <w:r>
-        <w:t>OpenAI</w:t>
-      </w:r>
-      <w:proofErr w:type="spellEnd"/>
-      <w:r>
-        <w:t xml:space="preserve"> GYM DQN-Learning</w:t>
+        <w:t>MS-Pacman_v0 OpenAI GYM DQN-Learning</w:t>
       </w:r>
       <w:bookmarkEnd w:id="0"/>
     </w:p>
@@ -56,21 +48,8 @@
       <w:pPr>
         <w:pStyle w:val="Authors"/>
       </w:pPr>
-      <w:proofErr w:type="spellStart"/>
-      <w:r>
-        <w:t>Neptun</w:t>
-      </w:r>
-      <w:proofErr w:type="spellEnd"/>
-      <w:r>
-        <w:t xml:space="preserve"> ID: LUM2CE</w:t>
-      </w:r>
-    </w:p>
-    <w:p>
-      <w:pPr>
-        <w:pStyle w:val="Heading2"/>
-      </w:pPr>
-      <w:r>
-        <w:t>Abstract</w:t>
+      <w:r>
+        <w:t>Neptun ID: LUM2CE</w:t>
       </w:r>
     </w:p>
     <w:p>
@@ -168,6 +147,7 @@
         <w:t xml:space="preserve"> </w:t>
       </w:r>
     </w:p>
+    <w:p/>
     <w:p>
       <w:pPr>
         <w:pStyle w:val="Heading2"/>
@@ -275,6 +255,9 @@
       <w:r>
         <w:t>, the model fed by cropped images centered around the agent can achieve quite same performance while decreasing the runtime duration by the factor of 6.</w:t>
       </w:r>
+      <w:r>
+        <w:t xml:space="preserve"> As the main image was cropped to the Region of interest which is a relatively smaller image, the runtime of the algorithm could be reduced from about 4 hours to 40 minutes which is quite satisfactory.</w:t>
+      </w:r>
     </w:p>
     <w:p>
       <w:r>
@@ -341,14 +324,42 @@
       </w:r>
     </w:p>
     <w:p>
+      <w:r>
+        <w:lastRenderedPageBreak/>
+        <w:t xml:space="preserve">DQN can also </w:t>
+      </w:r>
+      <w:r>
+        <w:t>be mixed with other methods like Object sensitive Deep Reinforcement Learning (ODRL) and enhance the model performance by encoding object channels, which results to a method called O-DQN [</w:t>
+      </w:r>
+      <w:r>
+        <w:fldChar w:fldCharType="begin"/>
+      </w:r>
+      <w:r>
+        <w:instrText xml:space="preserve"> REF _Ref71737208 \n \h </w:instrText>
+      </w:r>
+      <w:r>
+        <w:fldChar w:fldCharType="separate"/>
+      </w:r>
+      <w:r>
+        <w:rPr>
+          <w:cs/>
+        </w:rPr>
+        <w:t>‎</w:t>
+      </w:r>
+      <w:r>
+        <w:t>5</w:t>
+      </w:r>
+      <w:r>
+        <w:fldChar w:fldCharType="end"/>
+      </w:r>
+      <w:r>
+        <w:t>]</w:t>
+      </w:r>
+    </w:p>
+    <w:p>
       <w:pPr>
         <w:pStyle w:val="Heading2"/>
       </w:pPr>
-    </w:p>
-    <w:p>
-      <w:pPr>
-        <w:pStyle w:val="Heading2"/>
-      </w:pPr>
       <w:r>
         <w:t>Problem description</w:t>
       </w:r>
@@ -367,11 +378,7 @@
         <w:t xml:space="preserve"> collect as much seed as possible while avoiding 4 ghosts moving to catch it in the closed maze field. The agent has 9 possible actions to take in each step</w:t>
       </w:r>
       <w:r>
-        <w:t xml:space="preserve"> which </w:t>
-      </w:r>
-      <w:r>
-        <w:lastRenderedPageBreak/>
-        <w:t xml:space="preserve">include moving up, moving down, moving right, moving left, moving </w:t>
+        <w:t xml:space="preserve"> which include moving up, moving down, moving right, moving left, moving </w:t>
       </w:r>
       <w:r>
         <w:t>diagonally,</w:t>
@@ -508,15 +515,7 @@
         </w:numPr>
       </w:pPr>
       <w:r>
-        <w:t>After obtaining the above-mentioned parameters from the environment, the parameters are stored in a buffer in the format of (</w:t>
-      </w:r>
-      <w:proofErr w:type="spellStart"/>
-      <w:r>
-        <w:t>s,a,r,s’,d</w:t>
-      </w:r>
-      <w:proofErr w:type="spellEnd"/>
-      <w:r>
-        <w:t>)</w:t>
+        <w:t>After obtaining the above-mentioned parameters from the environment, the parameters are stored in a buffer in the format of (s,a,r,s’,d)</w:t>
       </w:r>
       <w:r>
         <w:t>, where</w:t>
@@ -601,7 +600,28 @@
       </w:r>
     </w:p>
     <w:p>
-      <w:r>
+      <w:pPr>
+        <w:pStyle w:val="ListParagraph"/>
+      </w:pPr>
+    </w:p>
+    <w:p>
+      <w:pPr>
+        <w:pStyle w:val="ListParagraph"/>
+      </w:pPr>
+    </w:p>
+    <w:p>
+      <w:pPr>
+        <w:pStyle w:val="ListParagraph"/>
+      </w:pPr>
+    </w:p>
+    <w:p>
+      <w:pPr>
+        <w:pStyle w:val="ListParagraph"/>
+      </w:pPr>
+    </w:p>
+    <w:p>
+      <w:r>
+        <w:lastRenderedPageBreak/>
         <w:t>Remarks:</w:t>
       </w:r>
     </w:p>
@@ -659,7 +679,19 @@
         <w:t>n</w:t>
       </w:r>
       <w:r>
-        <w:t xml:space="preserve"> steps in the training process, while the main network weights are copied to the target network every 100 steps. The correct frequency of copying the main network weight to the target network is obtained by trial and error to 100 steps. According to [], having these two different networks is beneficial in terms of stability in the learning process and helps the model to learn effectively.</w:t>
+        <w:t xml:space="preserve"> steps in the training process, while the main network weights are copied to the target network every 100 steps. The correct frequency of copying the main network weight to the target network is obtained by trial and error to 100 steps. </w:t>
+      </w:r>
+      <w:r>
+        <w:t>H</w:t>
+      </w:r>
+      <w:r>
+        <w:t xml:space="preserve">aving these two different networks is beneficial in terms of stability in the learning process and helps the model to learn </w:t>
+      </w:r>
+      <w:r>
+        <w:t xml:space="preserve">more </w:t>
+      </w:r>
+      <w:r>
+        <w:t>effectively.</w:t>
       </w:r>
     </w:p>
     <w:p>
@@ -680,11 +712,7 @@
         <w:t>cannot</w:t>
       </w:r>
       <w:r>
-        <w:t xml:space="preserve"> be compared with another model by first look. It is possible that an optimal model achieves low </w:t>
-      </w:r>
-      <w:r>
-        <w:lastRenderedPageBreak/>
-        <w:t xml:space="preserve">scores on some </w:t>
+        <w:t xml:space="preserve"> be compared with another model by first look. It is possible that an optimal model achieves low scores on some </w:t>
       </w:r>
       <w:r>
         <w:t>episodes,</w:t>
@@ -765,7 +793,7 @@
     </w:p>
     <w:p>
       <w:pPr>
-        <w:pStyle w:val="Heading3"/>
+        <w:pStyle w:val="Heading2"/>
       </w:pPr>
       <w:r>
         <w:t>Experiments</w:t>
@@ -786,14 +814,30 @@
           <w:ilvl w:val="0"/>
           <w:numId w:val="6"/>
         </w:numPr>
-      </w:pPr>
-      <w:r>
+        <w:rPr>
+          <w:b/>
+          <w:bCs/>
+        </w:rPr>
+      </w:pPr>
+      <w:r>
+        <w:rPr>
+          <w:b/>
+          <w:bCs/>
+        </w:rPr>
         <w:t xml:space="preserve">Increasing </w:t>
       </w:r>
       <w:r>
+        <w:rPr>
+          <w:b/>
+          <w:bCs/>
+        </w:rPr>
         <w:t>learning</w:t>
       </w:r>
       <w:r>
+        <w:rPr>
+          <w:b/>
+          <w:bCs/>
+        </w:rPr>
         <w:t xml:space="preserve"> capacity of the network</w:t>
       </w:r>
     </w:p>
@@ -837,35 +881,277 @@
       <w:r>
         <w:t xml:space="preserve">1 for the next three layers. The epsilon number is also </w:t>
       </w:r>
-      <w:proofErr w:type="spellStart"/>
-      <w:r>
-        <w:t>ste</w:t>
-      </w:r>
-      <w:proofErr w:type="spellEnd"/>
-      <w:r>
-        <w:t xml:space="preserve"> to 1 to force the agent to do more explorations at the beginning which leads to more exploration and hence, learning more. Buffer size is also increased to 40000. The result from the above-mentioned modification is as following:</w:t>
-      </w:r>
+      <w:r>
+        <w:t>set</w:t>
+      </w:r>
+      <w:r>
+        <w:t xml:space="preserve"> to 1 to force the agent to do more explorations at the beginning which leads to more exploration and hence, learning more.</w:t>
+      </w:r>
+      <w:r>
+        <w:t xml:space="preserve"> After training the model with the mentioned hyperparameters, the model did not show a noticeable improvement in spite of having higher capacity than the default code. The average reward of the model was 357.125 and the agent could only achieve 48 high scores. In testing section, the trained agent achieved 350 scores in real- game testing stage.</w:t>
+      </w:r>
+    </w:p>
+    <w:p>
+      <w:pPr>
+        <w:pStyle w:val="ListParagraph"/>
+        <w:jc w:val="center"/>
+      </w:pPr>
+      <w:r>
+        <w:rPr>
+          <w:noProof/>
+        </w:rPr>
+        <w:lastRenderedPageBreak/>
+        <w:drawing>
+          <wp:inline distT="0" distB="0" distL="0" distR="0" wp14:anchorId="12C3769A" wp14:editId="0EA3942B">
+            <wp:extent cx="3219450" cy="2132046"/>
+            <wp:effectExtent l="0" t="0" r="0" b="1905"/>
+            <wp:docPr id="2" name="Picture 2"/>
+            <wp:cNvGraphicFramePr>
+              <a:graphicFrameLocks xmlns:a="http://schemas.openxmlformats.org/drawingml/2006/main" noChangeAspect="1"/>
+            </wp:cNvGraphicFramePr>
+            <a:graphic xmlns:a="http://schemas.openxmlformats.org/drawingml/2006/main">
+              <a:graphicData uri="http://schemas.openxmlformats.org/drawingml/2006/picture">
+                <pic:pic xmlns:pic="http://schemas.openxmlformats.org/drawingml/2006/picture">
+                  <pic:nvPicPr>
+                    <pic:cNvPr id="0" name="Picture 2"/>
+                    <pic:cNvPicPr>
+                      <a:picLocks noChangeAspect="1" noChangeArrowheads="1"/>
+                    </pic:cNvPicPr>
+                  </pic:nvPicPr>
+                  <pic:blipFill>
+                    <a:blip r:embed="rId10">
+                      <a:extLst>
+                        <a:ext uri="{28A0092B-C50C-407E-A947-70E740481C1C}">
+                          <a14:useLocalDpi xmlns:a14="http://schemas.microsoft.com/office/drawing/2010/main" val="0"/>
+                        </a:ext>
+                      </a:extLst>
+                    </a:blip>
+                    <a:srcRect/>
+                    <a:stretch>
+                      <a:fillRect/>
+                    </a:stretch>
+                  </pic:blipFill>
+                  <pic:spPr bwMode="auto">
+                    <a:xfrm>
+                      <a:off x="0" y="0"/>
+                      <a:ext cx="3224522" cy="2135405"/>
+                    </a:xfrm>
+                    <a:prstGeom prst="rect">
+                      <a:avLst/>
+                    </a:prstGeom>
+                    <a:noFill/>
+                    <a:ln>
+                      <a:noFill/>
+                    </a:ln>
+                  </pic:spPr>
+                </pic:pic>
+              </a:graphicData>
+            </a:graphic>
+          </wp:inline>
+        </w:drawing>
+      </w:r>
+    </w:p>
+    <w:p>
+      <w:pPr>
+        <w:pStyle w:val="ListParagraph"/>
+        <w:jc w:val="left"/>
+      </w:pPr>
+      <w:r>
+        <w:t>The rewards have a fluctuating behavior over the 400 episodes. As mentioned earlier, two parameters were calculated for comparison of the model performance with other models, namely average reward, and the number of high scores. The model with above-mentioned hyperparameters could achieved approximately 357 reward on average over the 400 episodes and only 48 high scores, which is not promising.</w:t>
+      </w:r>
+    </w:p>
+    <w:p>
+      <w:pPr>
+        <w:pStyle w:val="ListParagraph"/>
+        <w:numPr>
+          <w:ilvl w:val="0"/>
+          <w:numId w:val="6"/>
+        </w:numPr>
+        <w:rPr>
+          <w:b/>
+          <w:bCs/>
+        </w:rPr>
+      </w:pPr>
+      <w:r>
+        <w:rPr>
+          <w:b/>
+          <w:bCs/>
+        </w:rPr>
+        <w:t>Improving the model by finding the optimal hyperparameters</w:t>
+      </w:r>
+    </w:p>
+    <w:p>
+      <w:pPr>
+        <w:pStyle w:val="ListParagraph"/>
+      </w:pPr>
+      <w:r>
+        <w:t>To</w:t>
+      </w:r>
+      <w:r>
+        <w:t xml:space="preserve"> force the agent to do more explorations in early stages, the epsilon value was set to 1. Also decay rate for epsilon was set to 50000 to slow down the decrease rate of epsilon. The size of the buffer was also increased to 40000 to train over a bigger set of data. Learning rate was set to 0.01 as there was a limitation in computation power and default learning rate needed many more iterations for convergence. In addition, copy-step was changed to 150 and step train decreased to 2 in </w:t>
+      </w:r>
+      <w:r>
+        <w:t>order to</w:t>
+      </w:r>
+      <w:r>
+        <w:t xml:space="preserve"> update the target network a bit less often and update the main network more often. By these modifications, the performance of the model was noticeably improved as the </w:t>
+      </w:r>
+      <w:r>
+        <w:t>agent’s average reward reached 562.275 and the number of high scores reached 141 which shows a good improvement compared to the default parameters. At the end, the trained agent could achieve the score of 1640 in the real-game testing stage. The IPython file of this model is available with the uploaded files.</w:t>
+      </w:r>
+    </w:p>
+    <w:p>
+      <w:pPr>
+        <w:pStyle w:val="ListParagraph"/>
+      </w:pPr>
+      <w:r>
+        <w:t>Here is the training figure of this experiment</w:t>
+      </w:r>
+      <w:r>
+        <w:t>:</w:t>
+      </w:r>
+    </w:p>
+    <w:p>
+      <w:pPr>
+        <w:pStyle w:val="ListParagraph"/>
+      </w:pPr>
+    </w:p>
+    <w:p>
+      <w:pPr>
+        <w:pStyle w:val="ListParagraph"/>
+        <w:jc w:val="center"/>
+      </w:pPr>
+      <w:r>
+        <w:rPr>
+          <w:noProof/>
+        </w:rPr>
+        <w:drawing>
+          <wp:inline distT="0" distB="0" distL="0" distR="0" wp14:anchorId="459BB705" wp14:editId="481BB758">
+            <wp:extent cx="3150842" cy="2086610"/>
+            <wp:effectExtent l="0" t="0" r="0" b="8890"/>
+            <wp:docPr id="1" name="Picture 1"/>
+            <wp:cNvGraphicFramePr>
+              <a:graphicFrameLocks xmlns:a="http://schemas.openxmlformats.org/drawingml/2006/main" noChangeAspect="1"/>
+            </wp:cNvGraphicFramePr>
+            <a:graphic xmlns:a="http://schemas.openxmlformats.org/drawingml/2006/main">
+              <a:graphicData uri="http://schemas.openxmlformats.org/drawingml/2006/picture">
+                <pic:pic xmlns:pic="http://schemas.openxmlformats.org/drawingml/2006/picture">
+                  <pic:nvPicPr>
+                    <pic:cNvPr id="0" name="Picture 1"/>
+                    <pic:cNvPicPr>
+                      <a:picLocks noChangeAspect="1" noChangeArrowheads="1"/>
+                    </pic:cNvPicPr>
+                  </pic:nvPicPr>
+                  <pic:blipFill>
+                    <a:blip r:embed="rId11">
+                      <a:extLst>
+                        <a:ext uri="{28A0092B-C50C-407E-A947-70E740481C1C}">
+                          <a14:useLocalDpi xmlns:a14="http://schemas.microsoft.com/office/drawing/2010/main" val="0"/>
+                        </a:ext>
+                      </a:extLst>
+                    </a:blip>
+                    <a:srcRect/>
+                    <a:stretch>
+                      <a:fillRect/>
+                    </a:stretch>
+                  </pic:blipFill>
+                  <pic:spPr bwMode="auto">
+                    <a:xfrm>
+                      <a:off x="0" y="0"/>
+                      <a:ext cx="3165771" cy="2096496"/>
+                    </a:xfrm>
+                    <a:prstGeom prst="rect">
+                      <a:avLst/>
+                    </a:prstGeom>
+                    <a:noFill/>
+                    <a:ln>
+                      <a:noFill/>
+                    </a:ln>
+                  </pic:spPr>
+                </pic:pic>
+              </a:graphicData>
+            </a:graphic>
+          </wp:inline>
+        </w:drawing>
+      </w:r>
+    </w:p>
+    <w:p>
+      <w:pPr>
+        <w:pStyle w:val="ListParagraph"/>
+        <w:jc w:val="center"/>
+      </w:pPr>
+    </w:p>
+    <w:p>
+      <w:pPr>
+        <w:pStyle w:val="ListParagraph"/>
+        <w:jc w:val="center"/>
+      </w:pPr>
+    </w:p>
+    <w:p>
+      <w:pPr>
+        <w:pStyle w:val="ListParagraph"/>
+        <w:jc w:val="center"/>
+      </w:pPr>
     </w:p>
     <w:p>
       <w:pPr>
         <w:pStyle w:val="Heading2"/>
       </w:pPr>
       <w:r>
+        <w:lastRenderedPageBreak/>
         <w:t>Conclusion, further work</w:t>
       </w:r>
     </w:p>
+    <w:p>
+      <w:r>
+        <w:t xml:space="preserve">This study evaluates the effectiveness of DQN algorithm on the Pacman Atari game. Some experiments were carried out on DQN model </w:t>
+      </w:r>
+      <w:r>
+        <w:t>to</w:t>
+      </w:r>
+      <w:r>
+        <w:t xml:space="preserve"> improve its </w:t>
+      </w:r>
+      <w:r>
+        <w:t>performance.</w:t>
+      </w:r>
+      <w:r>
+        <w:t xml:space="preserve"> </w:t>
+      </w:r>
+      <w:r>
+        <w:t>Adding</w:t>
+      </w:r>
+      <w:r>
+        <w:t xml:space="preserve"> more layers to the network did not seem to play a key role. In contrast, forcing the agent to learn more by setting the initial value of the epsilon to 1, as well as decreasing the epsilon decay value by the factor of 10 to force the agent to learn more. This idea turned out to work and it enhanced the overall performance of the model and the test score of the trained agent.</w:t>
+      </w:r>
+    </w:p>
+    <w:p>
+      <w:r>
+        <w:t xml:space="preserve">For future work, the hyper parameters could be obtained via neural </w:t>
+      </w:r>
+      <w:r>
+        <w:t>network. This</w:t>
+      </w:r>
+      <w:r>
+        <w:t xml:space="preserve"> requires a good deal of computational power. As a result, the optimal value of hyperparameters were found by trial and error and some basic justifications of how the model is trained.</w:t>
+      </w:r>
+    </w:p>
     <w:p/>
+    <w:p/>
+    <w:p/>
+    <w:p/>
+    <w:p/>
+    <w:p/>
+    <w:p/>
+    <w:p/>
+    <w:p/>
+    <w:p/>
     <w:p>
       <w:pPr>
         <w:pStyle w:val="Heading2"/>
       </w:pPr>
       <w:r>
         <w:t>References</w:t>
-      </w:r>
-    </w:p>
-    <w:p>
-      <w:r>
-        <w:t>Citations:</w:t>
       </w:r>
     </w:p>
     <w:p>
@@ -880,35 +1166,7 @@
         <w:rPr>
           <w:shd w:val="clear" w:color="auto" w:fill="FFFFFF"/>
         </w:rPr>
-        <w:t xml:space="preserve">van der </w:t>
-      </w:r>
-      <w:proofErr w:type="spellStart"/>
-      <w:r>
-        <w:rPr>
-          <w:shd w:val="clear" w:color="auto" w:fill="FFFFFF"/>
-        </w:rPr>
-        <w:t>Ouderaa</w:t>
-      </w:r>
-      <w:proofErr w:type="spellEnd"/>
-      <w:r>
-        <w:rPr>
-          <w:shd w:val="clear" w:color="auto" w:fill="FFFFFF"/>
-        </w:rPr>
-        <w:t xml:space="preserve">, Tycho. "Deep reinforcement learning in </w:t>
-      </w:r>
-      <w:proofErr w:type="spellStart"/>
-      <w:r>
-        <w:rPr>
-          <w:shd w:val="clear" w:color="auto" w:fill="FFFFFF"/>
-        </w:rPr>
-        <w:t>pac</w:t>
-      </w:r>
-      <w:proofErr w:type="spellEnd"/>
-      <w:r>
-        <w:rPr>
-          <w:shd w:val="clear" w:color="auto" w:fill="FFFFFF"/>
-        </w:rPr>
-        <w:t>-man." </w:t>
+        <w:t>van der Ouderaa, Tycho. "Deep reinforcement learning in pac-man." </w:t>
       </w:r>
       <w:r>
         <w:rPr>
@@ -937,35 +1195,7 @@
         <w:rPr>
           <w:shd w:val="clear" w:color="auto" w:fill="FFFFFF"/>
         </w:rPr>
-        <w:t xml:space="preserve">Spalding, Holt, Oliver Newland, and </w:t>
-      </w:r>
-      <w:proofErr w:type="spellStart"/>
-      <w:r>
-        <w:rPr>
-          <w:shd w:val="clear" w:color="auto" w:fill="FFFFFF"/>
-        </w:rPr>
-        <w:t>Jivko</w:t>
-      </w:r>
-      <w:proofErr w:type="spellEnd"/>
-      <w:r>
-        <w:rPr>
-          <w:shd w:val="clear" w:color="auto" w:fill="FFFFFF"/>
-        </w:rPr>
-        <w:t xml:space="preserve"> </w:t>
-      </w:r>
-      <w:proofErr w:type="spellStart"/>
-      <w:r>
-        <w:rPr>
-          <w:shd w:val="clear" w:color="auto" w:fill="FFFFFF"/>
-        </w:rPr>
-        <w:t>Sinapov</w:t>
-      </w:r>
-      <w:proofErr w:type="spellEnd"/>
-      <w:r>
-        <w:rPr>
-          <w:shd w:val="clear" w:color="auto" w:fill="FFFFFF"/>
-        </w:rPr>
-        <w:t>. "Investigation Of The Effects Of Character-centric Cropping On Pacman DQN Performance." (2018).</w:t>
+        <w:t>Spalding, Holt, Oliver Newland, and Jivko Sinapov. "Investigation Of The Effects Of Character-centric Cropping On Pacman DQN Performance." (2018).</w:t>
       </w:r>
       <w:bookmarkEnd w:id="2"/>
     </w:p>
@@ -981,100 +1211,53 @@
         <w:rPr>
           <w:shd w:val="clear" w:color="auto" w:fill="FFFFFF"/>
         </w:rPr>
-        <w:t xml:space="preserve">Kelvin, </w:t>
-      </w:r>
-      <w:proofErr w:type="spellStart"/>
+        <w:t>Kelvin, Mak Jeffrey, and Dirk Schneiders. "Learning to Play Computer Games with Deep Learning and Reinforcement Learning." (2018).</w:t>
+      </w:r>
+      <w:bookmarkEnd w:id="3"/>
+    </w:p>
+    <w:p>
+      <w:pPr>
+        <w:pStyle w:val="Heading4"/>
+      </w:pPr>
+      <w:bookmarkStart w:id="4" w:name="_Ref71725381"/>
       <w:r>
         <w:rPr>
           <w:shd w:val="clear" w:color="auto" w:fill="FFFFFF"/>
         </w:rPr>
-        <w:t>Mak</w:t>
-      </w:r>
-      <w:proofErr w:type="spellEnd"/>
+        <w:t>Gnanasekaran, Abeynaya, Jordi Feliu Faba, and Jing An. "Reinforcement Learning in Pacman." (2017): 1-6.</w:t>
+      </w:r>
+      <w:bookmarkEnd w:id="4"/>
+    </w:p>
+    <w:p>
+      <w:pPr>
+        <w:pStyle w:val="Heading4"/>
+      </w:pPr>
+      <w:bookmarkStart w:id="5" w:name="_Ref71737208"/>
       <w:r>
         <w:rPr>
           <w:shd w:val="clear" w:color="auto" w:fill="FFFFFF"/>
         </w:rPr>
-        <w:t xml:space="preserve"> Jeffrey, and Dirk Schneiders. "Learning to Play Computer Games with Deep Learning and Reinforcement Learning." (2018).</w:t>
-      </w:r>
-      <w:bookmarkEnd w:id="3"/>
-    </w:p>
-    <w:p>
-      <w:pPr>
-        <w:pStyle w:val="Heading4"/>
-      </w:pPr>
-      <w:bookmarkStart w:id="4" w:name="_Ref71725381"/>
-      <w:proofErr w:type="spellStart"/>
+        <w:t>Li, Yuezhang, Katia Sycara, and Rahul Iyer. "Object-sensitive deep reinforcement learning." </w:t>
+      </w:r>
+      <w:r>
+        <w:rPr>
+          <w:iCs/>
+          <w:shd w:val="clear" w:color="auto" w:fill="FFFFFF"/>
+        </w:rPr>
+        <w:t>arXiv preprint arXiv:1809.06064</w:t>
+      </w:r>
       <w:r>
         <w:rPr>
           <w:shd w:val="clear" w:color="auto" w:fill="FFFFFF"/>
         </w:rPr>
-        <w:t>Gnanasekaran</w:t>
-      </w:r>
-      <w:proofErr w:type="spellEnd"/>
-      <w:r>
-        <w:rPr>
-          <w:shd w:val="clear" w:color="auto" w:fill="FFFFFF"/>
-        </w:rPr>
-        <w:t xml:space="preserve">, </w:t>
-      </w:r>
-      <w:proofErr w:type="spellStart"/>
-      <w:r>
-        <w:rPr>
-          <w:shd w:val="clear" w:color="auto" w:fill="FFFFFF"/>
-        </w:rPr>
-        <w:t>Abeynaya</w:t>
-      </w:r>
-      <w:proofErr w:type="spellEnd"/>
-      <w:r>
-        <w:rPr>
-          <w:shd w:val="clear" w:color="auto" w:fill="FFFFFF"/>
-        </w:rPr>
-        <w:t xml:space="preserve">, Jordi </w:t>
-      </w:r>
-      <w:proofErr w:type="spellStart"/>
-      <w:r>
-        <w:rPr>
-          <w:shd w:val="clear" w:color="auto" w:fill="FFFFFF"/>
-        </w:rPr>
-        <w:t>Feliu</w:t>
-      </w:r>
-      <w:proofErr w:type="spellEnd"/>
-      <w:r>
-        <w:rPr>
-          <w:shd w:val="clear" w:color="auto" w:fill="FFFFFF"/>
-        </w:rPr>
-        <w:t xml:space="preserve"> </w:t>
-      </w:r>
-      <w:proofErr w:type="spellStart"/>
-      <w:r>
-        <w:rPr>
-          <w:shd w:val="clear" w:color="auto" w:fill="FFFFFF"/>
-        </w:rPr>
-        <w:t>Faba</w:t>
-      </w:r>
-      <w:proofErr w:type="spellEnd"/>
-      <w:r>
-        <w:rPr>
-          <w:shd w:val="clear" w:color="auto" w:fill="FFFFFF"/>
-        </w:rPr>
-        <w:t>, and Jing An. "Reinforcement Learning in Pacman." (2017): 1-6.</w:t>
-      </w:r>
-      <w:bookmarkEnd w:id="4"/>
-    </w:p>
-    <w:p>
-      <w:pPr>
-        <w:ind w:left="567" w:hanging="567"/>
-        <w:jc w:val="left"/>
-        <w:rPr>
-          <w:i/>
-        </w:rPr>
-      </w:pPr>
+        <w:t> (2018).</w:t>
+      </w:r>
+      <w:bookmarkEnd w:id="5"/>
     </w:p>
     <w:sectPr>
       <w:type w:val="continuous"/>
       <w:pgSz w:w="11907" w:h="16840" w:code="9"/>
-      <w:pgMar w:top="1440" w:right="1080" w:bottom="1440" w:left="1080" w:header="720" w:footer="720" w:gutter="0"/>
+      <w:pgMar w:top="1440" w:right="1440" w:bottom="1440" w:left="1440" w:header="720" w:footer="720" w:gutter="0"/>
       <w:cols w:space="720"/>
       <w:docGrid w:linePitch="326"/>
     </w:sectPr>

</xml_diff>